<commit_message>
corrected text file download
</commit_message>
<xml_diff>
--- a/files/For Testing (1).docx
+++ b/files/For Testing (1).docx
@@ -15,9 +15,56 @@
         <w:t>Error Solved:</w:t>
       </w:r>
       <w:r>
-        <w:t xml:space="preserve"> 36</w:t>
-      </w:r>
-    </w:p>
+        <w:t xml:space="preserve"> 37</w:t>
+      </w:r>
+    </w:p>
+    <w:p/>
+    <w:p>
+      <w:r>
+        <w:rPr>
+          <w:highlight w:val="yellow"/>
+        </w:rPr>
+        <w:t xml:space="preserve">Yellow color </w:t>
+      </w:r>
+      <w:r>
+        <w:rPr>
+          <w:highlight w:val="yellow"/>
+        </w:rPr>
+        <w:t>–</w:t>
+      </w:r>
+      <w:r>
+        <w:rPr>
+          <w:highlight w:val="yellow"/>
+        </w:rPr>
+        <w:t xml:space="preserve"> Completed</w:t>
+      </w:r>
+      <w:r>
+        <w:t xml:space="preserve">: </w:t>
+      </w:r>
+    </w:p>
+    <w:p>
+      <w:r>
+        <w:rPr>
+          <w:highlight w:val="cyan"/>
+        </w:rPr>
+        <w:t>Blue – Discussed but not completed</w:t>
+      </w:r>
+      <w:r>
+        <w:t>: 22</w:t>
+      </w:r>
+    </w:p>
+    <w:p>
+      <w:r>
+        <w:rPr>
+          <w:highlight w:val="red"/>
+        </w:rPr>
+        <w:t>Red – Not Discussed</w:t>
+      </w:r>
+      <w:r>
+        <w:t xml:space="preserve"> 3</w:t>
+      </w:r>
+    </w:p>
+    <w:p/>
     <w:p/>
     <w:p/>
     <w:tbl>
@@ -87,8 +134,19 @@
                 <w:bCs/>
                 <w:sz w:val="24"/>
                 <w:szCs w:val="24"/>
-              </w:rPr>
-              <w:t>Cross-references </w:t>
+                <w:highlight w:val="cyan"/>
+              </w:rPr>
+              <w:t>Cross-references</w:t>
+            </w:r>
+            <w:r>
+              <w:rPr>
+                <w:rFonts w:ascii="Arial Regular" w:hAnsi="Arial Regular" w:cs="Arial Regular"/>
+                <w:b/>
+                <w:bCs/>
+                <w:sz w:val="24"/>
+                <w:szCs w:val="24"/>
+              </w:rPr>
+              <w:t> </w:t>
             </w:r>
           </w:p>
         </w:tc>
@@ -130,7 +188,23 @@
           <w:sz w:val="24"/>
           <w:szCs w:val="24"/>
         </w:rPr>
-        <w:t>Figures 1.1, 1.2, 1.3, 1.4 illustrate the various stages of the process, providing visual representations of key concepts discussed in the text.</w:t>
+        <w:t>Figures 1.1, 1.2, 1.3, 1.4</w:t>
+      </w:r>
+      <w:r>
+        <w:rPr>
+          <w:rFonts w:ascii="Arial Regular" w:eastAsia="SimSun" w:hAnsi="Arial Regular" w:cs="Arial Regular"/>
+          <w:sz w:val="24"/>
+          <w:szCs w:val="24"/>
+        </w:rPr>
+        <w:t xml:space="preserve"> and 1.5</w:t>
+      </w:r>
+      <w:r>
+        <w:rPr>
+          <w:rFonts w:ascii="Arial Regular" w:eastAsia="SimSun" w:hAnsi="Arial Regular" w:cs="Arial Regular"/>
+          <w:sz w:val="24"/>
+          <w:szCs w:val="24"/>
+        </w:rPr>
+        <w:t xml:space="preserve"> illustrate the various stages of the process, providing visual representations of key concepts discussed in the text.</w:t>
       </w:r>
     </w:p>
     <w:p>
@@ -221,8 +295,17 @@
                 <w:rFonts w:ascii="Arial Regular" w:eastAsia="Helvetica" w:hAnsi="Arial Regular" w:cs="Arial Regular"/>
                 <w:b/>
                 <w:bCs/>
-              </w:rPr>
-              <w:t>Punctuation: Serial comma </w:t>
+                <w:highlight w:val="yellow"/>
+              </w:rPr>
+              <w:t>Punctuation: Serial comma</w:t>
+            </w:r>
+            <w:r>
+              <w:rPr>
+                <w:rFonts w:ascii="Arial Regular" w:eastAsia="Helvetica" w:hAnsi="Arial Regular" w:cs="Arial Regular"/>
+                <w:b/>
+                <w:bCs/>
+              </w:rPr>
+              <w:t> </w:t>
             </w:r>
           </w:p>
         </w:tc>
@@ -368,13 +451,15 @@
               <w:spacing w:beforeAutospacing="0" w:afterAutospacing="0"/>
               <w:rPr>
                 <w:rFonts w:ascii="Arial Regular" w:hAnsi="Arial Regular" w:cs="Arial Regular"/>
-              </w:rPr>
-            </w:pPr>
-            <w:r>
-              <w:rPr>
-                <w:rFonts w:ascii="Arial Regular" w:eastAsia="Helvetica" w:hAnsi="Arial Regular" w:cs="Arial Regular"/>
-                <w:b/>
-                <w:bCs/>
+                <w:highlight w:val="cyan"/>
+              </w:rPr>
+            </w:pPr>
+            <w:r>
+              <w:rPr>
+                <w:rFonts w:ascii="Arial Regular" w:eastAsia="Helvetica" w:hAnsi="Arial Regular" w:cs="Arial Regular"/>
+                <w:b/>
+                <w:bCs/>
+                <w:highlight w:val="cyan"/>
               </w:rPr>
               <w:t>Punctuation: Font </w:t>
             </w:r>
@@ -387,16 +472,45 @@
         <w:pStyle w:val="NormalWeb"/>
         <w:rPr>
           <w:rFonts w:ascii="Arial Regular" w:hAnsi="Arial Regular" w:cs="Arial Regular"/>
+        </w:rPr>
+      </w:pPr>
+      <w:r>
+        <w:rPr>
+          <w:rFonts w:ascii="Arial Regular" w:hAnsi="Arial Regular" w:cs="Arial Regular"/>
           <w:highlight w:val="yellow"/>
         </w:rPr>
-      </w:pPr>
+        <w:t>I bought some fruit from the store (apples, pears</w:t>
+      </w:r>
       <w:r>
         <w:rPr>
           <w:rFonts w:ascii="Arial Regular" w:hAnsi="Arial Regular" w:cs="Arial Regular"/>
           <w:highlight w:val="yellow"/>
         </w:rPr>
-        <w:t>I bought some fruit from the store (apples, pears, and bananas) for a healthy snack.</w:t>
-      </w:r>
+        <w:t>,</w:t>
+      </w:r>
+      <w:r>
+        <w:rPr>
+          <w:rFonts w:ascii="Arial Regular" w:hAnsi="Arial Regular" w:cs="Arial Regular"/>
+          <w:highlight w:val="yellow"/>
+        </w:rPr>
+        <w:t xml:space="preserve"> and bananas) for a healthy snack.</w:t>
+      </w:r>
+    </w:p>
+    <w:p>
+      <w:pPr>
+        <w:pStyle w:val="NormalWeb"/>
+        <w:rPr>
+          <w:rFonts w:ascii="Arial Regular" w:hAnsi="Arial Regular" w:cs="Arial Regular"/>
+        </w:rPr>
+      </w:pPr>
+    </w:p>
+    <w:p>
+      <w:pPr>
+        <w:pStyle w:val="NormalWeb"/>
+        <w:rPr>
+          <w:rFonts w:ascii="Arial Regular" w:hAnsi="Arial Regular" w:cs="Arial Regular"/>
+        </w:rPr>
+      </w:pPr>
     </w:p>
     <w:tbl>
       <w:tblPr>
@@ -452,13 +566,15 @@
               <w:spacing w:beforeAutospacing="0" w:afterAutospacing="0"/>
               <w:rPr>
                 <w:rFonts w:ascii="Arial Regular" w:hAnsi="Arial Regular" w:cs="Arial Regular"/>
-              </w:rPr>
-            </w:pPr>
-            <w:r>
-              <w:rPr>
-                <w:rFonts w:ascii="Arial Regular" w:eastAsia="Helvetica" w:hAnsi="Arial Regular" w:cs="Arial Regular"/>
-                <w:b/>
-                <w:bCs/>
+                <w:highlight w:val="yellow"/>
+              </w:rPr>
+            </w:pPr>
+            <w:r>
+              <w:rPr>
+                <w:rFonts w:ascii="Arial Regular" w:eastAsia="Helvetica" w:hAnsi="Arial Regular" w:cs="Arial Regular"/>
+                <w:b/>
+                <w:bCs/>
+                <w:highlight w:val="yellow"/>
               </w:rPr>
               <w:t>Spelling: Centuries </w:t>
             </w:r>
@@ -571,11 +687,19 @@
           <w:rFonts w:ascii="Arial Regular" w:hAnsi="Arial Regular" w:cs="Arial Regular"/>
         </w:rPr>
       </w:pPr>
-      <w:r>
-        <w:rPr>
-          <w:rFonts w:ascii="Arial Regular" w:hAnsi="Arial Regular" w:cs="Arial Regular"/>
-        </w:rPr>
-        <w:t>change.</w:t>
+      <w:proofErr w:type="gramStart"/>
+      <w:r>
+        <w:rPr>
+          <w:rFonts w:ascii="Arial Regular" w:hAnsi="Arial Regular" w:cs="Arial Regular"/>
+        </w:rPr>
+        <w:t>change</w:t>
+      </w:r>
+      <w:proofErr w:type="gramEnd"/>
+      <w:r>
+        <w:rPr>
+          <w:rFonts w:ascii="Arial Regular" w:hAnsi="Arial Regular" w:cs="Arial Regular"/>
+        </w:rPr>
+        <w:t>.</w:t>
       </w:r>
     </w:p>
     <w:p>
@@ -640,13 +764,15 @@
               <w:spacing w:beforeAutospacing="0" w:afterAutospacing="0"/>
               <w:rPr>
                 <w:rFonts w:ascii="Arial Regular" w:hAnsi="Arial Regular" w:cs="Arial Regular"/>
-              </w:rPr>
-            </w:pPr>
-            <w:r>
-              <w:rPr>
-                <w:rFonts w:ascii="Arial Regular" w:eastAsia="Helvetica" w:hAnsi="Arial Regular" w:cs="Arial Regular"/>
-                <w:b/>
-                <w:bCs/>
+                <w:highlight w:val="cyan"/>
+              </w:rPr>
+            </w:pPr>
+            <w:r>
+              <w:rPr>
+                <w:rFonts w:ascii="Arial Regular" w:eastAsia="Helvetica" w:hAnsi="Arial Regular" w:cs="Arial Regular"/>
+                <w:b/>
+                <w:bCs/>
+                <w:highlight w:val="cyan"/>
               </w:rPr>
               <w:t>Punctuation: Quotation marks </w:t>
             </w:r>
@@ -681,15 +807,6 @@
               </w:rPr>
             </w:pPr>
           </w:p>
-          <w:p>
-            <w:pPr>
-              <w:pStyle w:val="NormalWeb"/>
-              <w:spacing w:beforeAutospacing="0" w:afterAutospacing="0"/>
-              <w:rPr>
-                <w:rFonts w:ascii="Arial Regular" w:eastAsia="Helvetica" w:hAnsi="Arial Regular" w:cs="Arial Regular"/>
-              </w:rPr>
-            </w:pPr>
-          </w:p>
         </w:tc>
         <w:tc>
           <w:tcPr>
@@ -725,8 +842,74 @@
         <w:rPr>
           <w:rFonts w:ascii="Arial Regular" w:hAnsi="Arial Regular" w:cs="Arial Regular"/>
         </w:rPr>
-        <w:t>She said, ‘I'll meet you at the park in ten minutes.’</w:t>
-      </w:r>
+        <w:t>She said, ‘I</w:t>
+      </w:r>
+      <w:r>
+        <w:rPr>
+          <w:rFonts w:ascii="Arial Regular" w:hAnsi="Arial Regular" w:cs="Arial Regular"/>
+        </w:rPr>
+        <w:t>'</w:t>
+      </w:r>
+      <w:r>
+        <w:rPr>
+          <w:rFonts w:ascii="Arial Regular" w:hAnsi="Arial Regular" w:cs="Arial Regular"/>
+        </w:rPr>
+        <w:t>ll meet you at the park in ten minutes.</w:t>
+      </w:r>
+      <w:r>
+        <w:rPr>
+          <w:rFonts w:ascii="Arial Regular" w:hAnsi="Arial Regular" w:cs="Arial Regular"/>
+        </w:rPr>
+        <w:t xml:space="preserve"> This </w:t>
+      </w:r>
+      <w:r>
+        <w:rPr>
+          <w:rFonts w:ascii="Arial Regular" w:hAnsi="Arial Regular" w:cs="Arial Regular"/>
+        </w:rPr>
+        <w:t>is good.</w:t>
+      </w:r>
+      <w:r>
+        <w:rPr>
+          <w:rFonts w:ascii="Arial Regular" w:hAnsi="Arial Regular" w:cs="Arial Regular"/>
+        </w:rPr>
+        <w:t>’</w:t>
+      </w:r>
+    </w:p>
+    <w:p>
+      <w:pPr>
+        <w:pStyle w:val="NormalWeb"/>
+        <w:rPr>
+          <w:rFonts w:ascii="Arial Regular" w:hAnsi="Arial Regular" w:cs="Arial Regular"/>
+        </w:rPr>
+      </w:pPr>
+      <w:proofErr w:type="gramStart"/>
+      <w:r>
+        <w:rPr>
+          <w:rFonts w:ascii="Arial Regular" w:hAnsi="Arial Regular" w:cs="Arial Regular"/>
+        </w:rPr>
+        <w:t>Correct :</w:t>
+      </w:r>
+      <w:proofErr w:type="gramEnd"/>
+      <w:r>
+        <w:rPr>
+          <w:rFonts w:ascii="Arial Regular" w:hAnsi="Arial Regular" w:cs="Arial Regular"/>
+        </w:rPr>
+        <w:t xml:space="preserve"> </w:t>
+      </w:r>
+      <w:r>
+        <w:rPr>
+          <w:rFonts w:ascii="Arial Regular" w:hAnsi="Arial Regular" w:cs="Arial Regular"/>
+        </w:rPr>
+        <w:t>She said, “I'll meet you at the park in ten minutes.”</w:t>
+      </w:r>
+    </w:p>
+    <w:p>
+      <w:pPr>
+        <w:pStyle w:val="NormalWeb"/>
+        <w:rPr>
+          <w:rFonts w:ascii="Arial Regular" w:hAnsi="Arial Regular" w:cs="Arial Regular"/>
+        </w:rPr>
+      </w:pPr>
     </w:p>
     <w:p>
       <w:pPr>
@@ -790,13 +973,15 @@
               <w:spacing w:beforeAutospacing="0" w:afterAutospacing="0"/>
               <w:rPr>
                 <w:rFonts w:ascii="Arial Regular" w:hAnsi="Arial Regular" w:cs="Arial Regular"/>
-              </w:rPr>
-            </w:pPr>
-            <w:r>
-              <w:rPr>
-                <w:rFonts w:ascii="Arial Regular" w:eastAsia="Helvetica" w:hAnsi="Arial Regular" w:cs="Arial Regular"/>
-                <w:b/>
-                <w:bCs/>
+                <w:highlight w:val="cyan"/>
+              </w:rPr>
+            </w:pPr>
+            <w:r>
+              <w:rPr>
+                <w:rFonts w:ascii="Arial Regular" w:eastAsia="Helvetica" w:hAnsi="Arial Regular" w:cs="Arial Regular"/>
+                <w:b/>
+                <w:bCs/>
+                <w:highlight w:val="cyan"/>
               </w:rPr>
               <w:t>Style: Quotations </w:t>
             </w:r>
@@ -920,13 +1105,15 @@
               <w:spacing w:beforeAutospacing="0" w:afterAutospacing="0"/>
               <w:rPr>
                 <w:rFonts w:ascii="Arial Regular" w:hAnsi="Arial Regular" w:cs="Arial Regular"/>
-              </w:rPr>
-            </w:pPr>
-            <w:r>
-              <w:rPr>
-                <w:rFonts w:ascii="Arial Regular" w:eastAsia="Helvetica" w:hAnsi="Arial Regular" w:cs="Arial Regular"/>
-                <w:b/>
-                <w:bCs/>
+                <w:highlight w:val="yellow"/>
+              </w:rPr>
+            </w:pPr>
+            <w:r>
+              <w:rPr>
+                <w:rFonts w:ascii="Arial Regular" w:eastAsia="Helvetica" w:hAnsi="Arial Regular" w:cs="Arial Regular"/>
+                <w:b/>
+                <w:bCs/>
+                <w:highlight w:val="yellow"/>
               </w:rPr>
               <w:t>Punctuation: Single quotation marks </w:t>
             </w:r>
@@ -1032,13 +1219,15 @@
               <w:spacing w:beforeAutospacing="0" w:afterAutospacing="0"/>
               <w:rPr>
                 <w:rFonts w:ascii="Arial Regular" w:hAnsi="Arial Regular" w:cs="Arial Regular"/>
-              </w:rPr>
-            </w:pPr>
-            <w:r>
-              <w:rPr>
-                <w:rFonts w:ascii="Arial Regular" w:eastAsia="Helvetica" w:hAnsi="Arial Regular" w:cs="Arial Regular"/>
-                <w:b/>
-                <w:bCs/>
+                <w:highlight w:val="yellow"/>
+              </w:rPr>
+            </w:pPr>
+            <w:r>
+              <w:rPr>
+                <w:rFonts w:ascii="Arial Regular" w:eastAsia="Helvetica" w:hAnsi="Arial Regular" w:cs="Arial Regular"/>
+                <w:b/>
+                <w:bCs/>
+                <w:highlight w:val="yellow"/>
               </w:rPr>
               <w:t>Punctuation: Double quotation marks </w:t>
             </w:r>
@@ -1109,11 +1298,19 @@
           <w:rFonts w:ascii="Arial Regular" w:hAnsi="Arial Regular" w:cs="Arial Regular"/>
         </w:rPr>
       </w:pPr>
-      <w:r>
-        <w:rPr>
-          <w:rFonts w:ascii="Arial Regular" w:hAnsi="Arial Regular" w:cs="Arial Regular"/>
-        </w:rPr>
-        <w:t>mountain.</w:t>
+      <w:proofErr w:type="gramStart"/>
+      <w:r>
+        <w:rPr>
+          <w:rFonts w:ascii="Arial Regular" w:hAnsi="Arial Regular" w:cs="Arial Regular"/>
+        </w:rPr>
+        <w:t>mountain</w:t>
+      </w:r>
+      <w:proofErr w:type="gramEnd"/>
+      <w:r>
+        <w:rPr>
+          <w:rFonts w:ascii="Arial Regular" w:hAnsi="Arial Regular" w:cs="Arial Regular"/>
+        </w:rPr>
+        <w:t>.</w:t>
       </w:r>
       <w:r>
         <w:rPr>
@@ -1176,13 +1373,15 @@
               <w:spacing w:beforeAutospacing="0" w:afterAutospacing="0"/>
               <w:rPr>
                 <w:rFonts w:ascii="Arial Regular" w:hAnsi="Arial Regular" w:cs="Arial Regular"/>
-              </w:rPr>
-            </w:pPr>
-            <w:r>
-              <w:rPr>
-                <w:rFonts w:ascii="Arial Regular" w:eastAsia="Helvetica" w:hAnsi="Arial Regular" w:cs="Arial Regular"/>
-                <w:b/>
-                <w:bCs/>
+                <w:highlight w:val="cyan"/>
+              </w:rPr>
+            </w:pPr>
+            <w:r>
+              <w:rPr>
+                <w:rFonts w:ascii="Arial Regular" w:eastAsia="Helvetica" w:hAnsi="Arial Regular" w:cs="Arial Regular"/>
+                <w:b/>
+                <w:bCs/>
+                <w:highlight w:val="cyan"/>
               </w:rPr>
               <w:t>Punctuation: Arabic words </w:t>
             </w:r>
@@ -1274,13 +1473,15 @@
               <w:spacing w:beforeAutospacing="0" w:afterAutospacing="0"/>
               <w:rPr>
                 <w:rFonts w:ascii="Arial Regular" w:hAnsi="Arial Regular" w:cs="Arial Regular"/>
-              </w:rPr>
-            </w:pPr>
-            <w:r>
-              <w:rPr>
-                <w:rFonts w:ascii="Arial Regular" w:eastAsia="Helvetica" w:hAnsi="Arial Regular" w:cs="Arial Regular"/>
-                <w:b/>
-                <w:bCs/>
+                <w:highlight w:val="yellow"/>
+              </w:rPr>
+            </w:pPr>
+            <w:r>
+              <w:rPr>
+                <w:rFonts w:ascii="Arial Regular" w:eastAsia="Helvetica" w:hAnsi="Arial Regular" w:cs="Arial Regular"/>
+                <w:b/>
+                <w:bCs/>
+                <w:highlight w:val="yellow"/>
               </w:rPr>
               <w:t>Punctuation: Quotations </w:t>
             </w:r>
@@ -1351,11 +1552,19 @@
           <w:rFonts w:ascii="Arial Regular" w:hAnsi="Arial Regular" w:cs="Arial Regular"/>
         </w:rPr>
       </w:pPr>
-      <w:r>
-        <w:rPr>
-          <w:rFonts w:ascii="Arial Regular" w:hAnsi="Arial Regular" w:cs="Arial Regular"/>
-        </w:rPr>
-        <w:t>of criminal investigations?’.</w:t>
+      <w:proofErr w:type="gramStart"/>
+      <w:r>
+        <w:rPr>
+          <w:rFonts w:ascii="Arial Regular" w:hAnsi="Arial Regular" w:cs="Arial Regular"/>
+        </w:rPr>
+        <w:t>of</w:t>
+      </w:r>
+      <w:proofErr w:type="gramEnd"/>
+      <w:r>
+        <w:rPr>
+          <w:rFonts w:ascii="Arial Regular" w:hAnsi="Arial Regular" w:cs="Arial Regular"/>
+        </w:rPr>
+        <w:t xml:space="preserve"> criminal investigations?’.</w:t>
       </w:r>
     </w:p>
     <w:p>
@@ -1552,13 +1761,15 @@
               <w:spacing w:beforeAutospacing="0" w:afterAutospacing="0"/>
               <w:rPr>
                 <w:rFonts w:ascii="Arial Regular" w:hAnsi="Arial Regular" w:cs="Arial Regular"/>
-              </w:rPr>
-            </w:pPr>
-            <w:r>
-              <w:rPr>
-                <w:rFonts w:ascii="Arial Regular" w:eastAsia="Helvetica" w:hAnsi="Arial Regular" w:cs="Arial Regular"/>
-                <w:b/>
-                <w:bCs/>
+                <w:highlight w:val="yellow"/>
+              </w:rPr>
+            </w:pPr>
+            <w:r>
+              <w:rPr>
+                <w:rFonts w:ascii="Arial Regular" w:eastAsia="Helvetica" w:hAnsi="Arial Regular" w:cs="Arial Regular"/>
+                <w:b/>
+                <w:bCs/>
+                <w:highlight w:val="yellow"/>
               </w:rPr>
               <w:t>Punctuation: Possessive for names ending in ‘s’ </w:t>
             </w:r>
@@ -1629,11 +1840,19 @@
           <w:rFonts w:ascii="Arial Regular" w:hAnsi="Arial Regular" w:cs="Arial Regular"/>
         </w:rPr>
       </w:pPr>
-      <w:r>
-        <w:rPr>
-          <w:rFonts w:ascii="Arial Regular" w:hAnsi="Arial Regular" w:cs="Arial Regular"/>
-        </w:rPr>
-        <w:t>policies that benefit the least advantaged members of society.</w:t>
+      <w:proofErr w:type="gramStart"/>
+      <w:r>
+        <w:rPr>
+          <w:rFonts w:ascii="Arial Regular" w:hAnsi="Arial Regular" w:cs="Arial Regular"/>
+        </w:rPr>
+        <w:t>policies</w:t>
+      </w:r>
+      <w:proofErr w:type="gramEnd"/>
+      <w:r>
+        <w:rPr>
+          <w:rFonts w:ascii="Arial Regular" w:hAnsi="Arial Regular" w:cs="Arial Regular"/>
+        </w:rPr>
+        <w:t xml:space="preserve"> that benefit the least advantaged members of society.</w:t>
       </w:r>
     </w:p>
     <w:p>
@@ -1720,13 +1939,15 @@
               <w:spacing w:beforeAutospacing="0" w:afterAutospacing="0"/>
               <w:rPr>
                 <w:rFonts w:ascii="Arial Regular" w:hAnsi="Arial Regular" w:cs="Arial Regular"/>
-              </w:rPr>
-            </w:pPr>
-            <w:r>
-              <w:rPr>
-                <w:rFonts w:ascii="Arial Regular" w:eastAsia="Helvetica" w:hAnsi="Arial Regular" w:cs="Arial Regular"/>
-                <w:b/>
-                <w:bCs/>
+                <w:highlight w:val="yellow"/>
+              </w:rPr>
+            </w:pPr>
+            <w:r>
+              <w:rPr>
+                <w:rFonts w:ascii="Arial Regular" w:eastAsia="Helvetica" w:hAnsi="Arial Regular" w:cs="Arial Regular"/>
+                <w:b/>
+                <w:bCs/>
+                <w:highlight w:val="yellow"/>
               </w:rPr>
               <w:t>Punctuation: Acronyms </w:t>
             </w:r>
@@ -1745,7 +1966,6 @@
         <w:rPr>
           <w:rFonts w:ascii="Arial Regular" w:hAnsi="Arial Regular" w:cs="Arial Regular"/>
         </w:rPr>
-        <w:lastRenderedPageBreak/>
         <w:t>Learning the ABC’s is the first step in developing reading and writing skills for young children.</w:t>
       </w:r>
     </w:p>
@@ -1819,13 +2039,15 @@
               <w:spacing w:beforeAutospacing="0" w:afterAutospacing="0"/>
               <w:rPr>
                 <w:rFonts w:ascii="Arial Regular" w:hAnsi="Arial Regular" w:cs="Arial Regular"/>
-              </w:rPr>
-            </w:pPr>
-            <w:r>
-              <w:rPr>
-                <w:rFonts w:ascii="Arial Regular" w:eastAsia="Helvetica" w:hAnsi="Arial Regular" w:cs="Arial Regular"/>
-                <w:b/>
-                <w:bCs/>
+                <w:highlight w:val="yellow"/>
+              </w:rPr>
+            </w:pPr>
+            <w:r>
+              <w:rPr>
+                <w:rFonts w:ascii="Arial Regular" w:eastAsia="Helvetica" w:hAnsi="Arial Regular" w:cs="Arial Regular"/>
+                <w:b/>
+                <w:bCs/>
+                <w:highlight w:val="yellow"/>
               </w:rPr>
               <w:t>Punctuation: Acronyms </w:t>
             </w:r>
@@ -1901,13 +2123,15 @@
               <w:spacing w:beforeAutospacing="0" w:afterAutospacing="0"/>
               <w:rPr>
                 <w:rFonts w:ascii="Arial Regular" w:hAnsi="Arial Regular" w:cs="Arial Regular"/>
-              </w:rPr>
-            </w:pPr>
-            <w:r>
-              <w:rPr>
-                <w:rFonts w:ascii="Arial Regular" w:eastAsia="Helvetica" w:hAnsi="Arial Regular" w:cs="Arial Regular"/>
-                <w:b/>
-                <w:bCs/>
+                <w:highlight w:val="yellow"/>
+              </w:rPr>
+            </w:pPr>
+            <w:r>
+              <w:rPr>
+                <w:rFonts w:ascii="Arial Regular" w:eastAsia="Helvetica" w:hAnsi="Arial Regular" w:cs="Arial Regular"/>
+                <w:b/>
+                <w:bCs/>
+                <w:highlight w:val="yellow"/>
               </w:rPr>
               <w:t>Punctuation: Acronyms </w:t>
             </w:r>
@@ -1926,7 +2150,21 @@
         <w:rPr>
           <w:rFonts w:ascii="Arial Regular" w:hAnsi="Arial Regular" w:cs="Arial Regular"/>
         </w:rPr>
-        <w:t>The song's upbeat tempo was set at 120 b.p.m, making it perfect for a lively dance routine.</w:t>
+        <w:t xml:space="preserve">The song's upbeat tempo was set at 120 </w:t>
+      </w:r>
+      <w:proofErr w:type="spellStart"/>
+      <w:r>
+        <w:rPr>
+          <w:rFonts w:ascii="Arial Regular" w:hAnsi="Arial Regular" w:cs="Arial Regular"/>
+        </w:rPr>
+        <w:t>b.p.m</w:t>
+      </w:r>
+      <w:proofErr w:type="spellEnd"/>
+      <w:r>
+        <w:rPr>
+          <w:rFonts w:ascii="Arial Regular" w:hAnsi="Arial Regular" w:cs="Arial Regular"/>
+        </w:rPr>
+        <w:t>, making it perfect for a lively dance routine.</w:t>
       </w:r>
     </w:p>
     <w:p>
@@ -1999,16 +2237,60 @@
               <w:spacing w:beforeAutospacing="0" w:afterAutospacing="0"/>
               <w:rPr>
                 <w:rFonts w:ascii="Arial Regular" w:hAnsi="Arial Regular" w:cs="Arial Regular"/>
-              </w:rPr>
-            </w:pPr>
-            <w:r>
-              <w:rPr>
-                <w:rFonts w:ascii="Arial Regular" w:eastAsia="Helvetica" w:hAnsi="Arial Regular" w:cs="Arial Regular"/>
-                <w:b/>
-                <w:bCs/>
+                <w:highlight w:val="yellow"/>
+              </w:rPr>
+            </w:pPr>
+            <w:r>
+              <w:rPr>
+                <w:rFonts w:ascii="Arial Regular" w:eastAsia="Helvetica" w:hAnsi="Arial Regular" w:cs="Arial Regular"/>
+                <w:b/>
+                <w:bCs/>
+                <w:highlight w:val="yellow"/>
               </w:rPr>
               <w:t>Punctuation: Time </w:t>
             </w:r>
+          </w:p>
+        </w:tc>
+      </w:tr>
+      <w:tr>
+        <w:tc>
+          <w:tcPr>
+            <w:tcW w:w="0" w:type="auto"/>
+            <w:shd w:val="clear" w:color="auto" w:fill="auto"/>
+            <w:tcMar>
+              <w:left w:w="100" w:type="dxa"/>
+              <w:right w:w="100" w:type="dxa"/>
+            </w:tcMar>
+          </w:tcPr>
+          <w:p>
+            <w:pPr>
+              <w:pStyle w:val="NormalWeb"/>
+              <w:spacing w:beforeAutospacing="0" w:afterAutospacing="0"/>
+              <w:rPr>
+                <w:rFonts w:ascii="Arial Regular" w:eastAsia="Helvetica" w:hAnsi="Arial Regular" w:cs="Arial Regular"/>
+              </w:rPr>
+            </w:pPr>
+          </w:p>
+        </w:tc>
+        <w:tc>
+          <w:tcPr>
+            <w:tcW w:w="0" w:type="auto"/>
+            <w:shd w:val="clear" w:color="auto" w:fill="auto"/>
+            <w:tcMar>
+              <w:left w:w="100" w:type="dxa"/>
+              <w:right w:w="100" w:type="dxa"/>
+            </w:tcMar>
+          </w:tcPr>
+          <w:p>
+            <w:pPr>
+              <w:pStyle w:val="NormalWeb"/>
+              <w:spacing w:beforeAutospacing="0" w:afterAutospacing="0"/>
+              <w:rPr>
+                <w:rFonts w:ascii="Arial Regular" w:eastAsia="Helvetica" w:hAnsi="Arial Regular" w:cs="Arial Regular"/>
+                <w:b/>
+                <w:bCs/>
+              </w:rPr>
+            </w:pPr>
           </w:p>
         </w:tc>
       </w:tr>
@@ -2089,13 +2371,15 @@
               <w:spacing w:beforeAutospacing="0" w:afterAutospacing="0"/>
               <w:rPr>
                 <w:rFonts w:ascii="Arial Regular" w:hAnsi="Arial Regular" w:cs="Arial Regular"/>
-              </w:rPr>
-            </w:pPr>
-            <w:r>
-              <w:rPr>
-                <w:rFonts w:ascii="Arial Regular" w:eastAsia="Helvetica" w:hAnsi="Arial Regular" w:cs="Arial Regular"/>
-                <w:b/>
-                <w:bCs/>
+                <w:highlight w:val="cyan"/>
+              </w:rPr>
+            </w:pPr>
+            <w:r>
+              <w:rPr>
+                <w:rFonts w:ascii="Arial Regular" w:eastAsia="Helvetica" w:hAnsi="Arial Regular" w:cs="Arial Regular"/>
+                <w:b/>
+                <w:bCs/>
+                <w:highlight w:val="cyan"/>
               </w:rPr>
               <w:t>Punctuation: Abbreviations spelled out in full </w:t>
             </w:r>
@@ -2179,16 +2463,104 @@
               <w:spacing w:beforeAutospacing="0" w:afterAutospacing="0"/>
               <w:rPr>
                 <w:rFonts w:ascii="Arial Regular" w:hAnsi="Arial Regular" w:cs="Arial Regular"/>
-              </w:rPr>
-            </w:pPr>
-            <w:r>
-              <w:rPr>
-                <w:rFonts w:ascii="Arial Regular" w:eastAsia="Helvetica" w:hAnsi="Arial Regular" w:cs="Arial Regular"/>
-                <w:b/>
-                <w:bCs/>
+                <w:highlight w:val="cyan"/>
+              </w:rPr>
+            </w:pPr>
+            <w:r>
+              <w:rPr>
+                <w:rFonts w:ascii="Arial Regular" w:eastAsia="Helvetica" w:hAnsi="Arial Regular" w:cs="Arial Regular"/>
+                <w:b/>
+                <w:bCs/>
+                <w:highlight w:val="cyan"/>
               </w:rPr>
               <w:t>Punctuation: Abbreviations </w:t>
             </w:r>
+          </w:p>
+        </w:tc>
+      </w:tr>
+      <w:tr>
+        <w:tc>
+          <w:tcPr>
+            <w:tcW w:w="0" w:type="auto"/>
+            <w:shd w:val="clear" w:color="auto" w:fill="auto"/>
+            <w:tcMar>
+              <w:left w:w="100" w:type="dxa"/>
+              <w:right w:w="100" w:type="dxa"/>
+            </w:tcMar>
+          </w:tcPr>
+          <w:p>
+            <w:pPr>
+              <w:pStyle w:val="NormalWeb"/>
+              <w:spacing w:beforeAutospacing="0" w:afterAutospacing="0"/>
+              <w:rPr>
+                <w:rFonts w:ascii="Arial Regular" w:eastAsia="Helvetica" w:hAnsi="Arial Regular" w:cs="Arial Regular"/>
+              </w:rPr>
+            </w:pPr>
+          </w:p>
+        </w:tc>
+        <w:tc>
+          <w:tcPr>
+            <w:tcW w:w="0" w:type="auto"/>
+            <w:shd w:val="clear" w:color="auto" w:fill="auto"/>
+            <w:tcMar>
+              <w:left w:w="100" w:type="dxa"/>
+              <w:right w:w="100" w:type="dxa"/>
+            </w:tcMar>
+          </w:tcPr>
+          <w:p>
+            <w:pPr>
+              <w:pStyle w:val="NormalWeb"/>
+              <w:spacing w:beforeAutospacing="0" w:afterAutospacing="0"/>
+              <w:rPr>
+                <w:rFonts w:ascii="Arial Regular" w:eastAsia="Helvetica" w:hAnsi="Arial Regular" w:cs="Arial Regular"/>
+                <w:b/>
+                <w:bCs/>
+                <w:highlight w:val="cyan"/>
+              </w:rPr>
+            </w:pPr>
+          </w:p>
+        </w:tc>
+      </w:tr>
+      <w:tr>
+        <w:tc>
+          <w:tcPr>
+            <w:tcW w:w="0" w:type="auto"/>
+            <w:shd w:val="clear" w:color="auto" w:fill="auto"/>
+            <w:tcMar>
+              <w:left w:w="100" w:type="dxa"/>
+              <w:right w:w="100" w:type="dxa"/>
+            </w:tcMar>
+          </w:tcPr>
+          <w:p>
+            <w:pPr>
+              <w:pStyle w:val="NormalWeb"/>
+              <w:spacing w:beforeAutospacing="0" w:afterAutospacing="0"/>
+              <w:rPr>
+                <w:rFonts w:ascii="Arial Regular" w:eastAsia="Helvetica" w:hAnsi="Arial Regular" w:cs="Arial Regular"/>
+              </w:rPr>
+            </w:pPr>
+          </w:p>
+        </w:tc>
+        <w:tc>
+          <w:tcPr>
+            <w:tcW w:w="0" w:type="auto"/>
+            <w:shd w:val="clear" w:color="auto" w:fill="auto"/>
+            <w:tcMar>
+              <w:left w:w="100" w:type="dxa"/>
+              <w:right w:w="100" w:type="dxa"/>
+            </w:tcMar>
+          </w:tcPr>
+          <w:p>
+            <w:pPr>
+              <w:pStyle w:val="NormalWeb"/>
+              <w:spacing w:beforeAutospacing="0" w:afterAutospacing="0"/>
+              <w:rPr>
+                <w:rFonts w:ascii="Arial Regular" w:eastAsia="Helvetica" w:hAnsi="Arial Regular" w:cs="Arial Regular"/>
+                <w:b/>
+                <w:bCs/>
+                <w:highlight w:val="cyan"/>
+              </w:rPr>
+            </w:pPr>
           </w:p>
         </w:tc>
       </w:tr>
@@ -2214,11 +2586,19 @@
           <w:rFonts w:ascii="Arial Regular" w:hAnsi="Arial Regular" w:cs="Arial Regular"/>
         </w:rPr>
       </w:pPr>
-      <w:r>
-        <w:rPr>
-          <w:rFonts w:ascii="Arial Regular" w:hAnsi="Arial Regular" w:cs="Arial Regular"/>
-        </w:rPr>
-        <w:t>solutions.</w:t>
+      <w:proofErr w:type="gramStart"/>
+      <w:r>
+        <w:rPr>
+          <w:rFonts w:ascii="Arial Regular" w:hAnsi="Arial Regular" w:cs="Arial Regular"/>
+        </w:rPr>
+        <w:t>solutions</w:t>
+      </w:r>
+      <w:proofErr w:type="gramEnd"/>
+      <w:r>
+        <w:rPr>
+          <w:rFonts w:ascii="Arial Regular" w:hAnsi="Arial Regular" w:cs="Arial Regular"/>
+        </w:rPr>
+        <w:t>.</w:t>
       </w:r>
     </w:p>
     <w:p>
@@ -2283,13 +2663,15 @@
               <w:spacing w:beforeAutospacing="0" w:afterAutospacing="0"/>
               <w:rPr>
                 <w:rFonts w:ascii="Arial Regular" w:hAnsi="Arial Regular" w:cs="Arial Regular"/>
-              </w:rPr>
-            </w:pPr>
-            <w:r>
-              <w:rPr>
-                <w:rFonts w:ascii="Arial Regular" w:eastAsia="Helvetica" w:hAnsi="Arial Regular" w:cs="Arial Regular"/>
-                <w:b/>
-                <w:bCs/>
+                <w:highlight w:val="yellow"/>
+              </w:rPr>
+            </w:pPr>
+            <w:r>
+              <w:rPr>
+                <w:rFonts w:ascii="Arial Regular" w:eastAsia="Helvetica" w:hAnsi="Arial Regular" w:cs="Arial Regular"/>
+                <w:b/>
+                <w:bCs/>
+                <w:highlight w:val="yellow"/>
               </w:rPr>
               <w:t>Punctuation: Abbreviation of number </w:t>
             </w:r>
@@ -2415,13 +2797,15 @@
               <w:spacing w:beforeAutospacing="0" w:afterAutospacing="0"/>
               <w:rPr>
                 <w:rFonts w:ascii="Arial Regular" w:hAnsi="Arial Regular" w:cs="Arial Regular"/>
-              </w:rPr>
-            </w:pPr>
-            <w:r>
-              <w:rPr>
-                <w:rFonts w:ascii="Arial Regular" w:eastAsia="Helvetica" w:hAnsi="Arial Regular" w:cs="Arial Regular"/>
-                <w:b/>
-                <w:bCs/>
+                <w:highlight w:val="yellow"/>
+              </w:rPr>
+            </w:pPr>
+            <w:r>
+              <w:rPr>
+                <w:rFonts w:ascii="Arial Regular" w:eastAsia="Helvetica" w:hAnsi="Arial Regular" w:cs="Arial Regular"/>
+                <w:b/>
+                <w:bCs/>
+                <w:highlight w:val="yellow"/>
               </w:rPr>
               <w:t>Punctuation: Abbreviation of qualifications and designations </w:t>
             </w:r>
@@ -2590,13 +2974,15 @@
               <w:spacing w:beforeAutospacing="0" w:afterAutospacing="0"/>
               <w:rPr>
                 <w:rFonts w:ascii="Arial Regular" w:hAnsi="Arial Regular" w:cs="Arial Regular"/>
-              </w:rPr>
-            </w:pPr>
-            <w:r>
-              <w:rPr>
-                <w:rFonts w:ascii="Arial Regular" w:eastAsia="Helvetica" w:hAnsi="Arial Regular" w:cs="Arial Regular"/>
-                <w:b/>
-                <w:bCs/>
+                <w:highlight w:val="yellow"/>
+              </w:rPr>
+            </w:pPr>
+            <w:r>
+              <w:rPr>
+                <w:rFonts w:ascii="Arial Regular" w:eastAsia="Helvetica" w:hAnsi="Arial Regular" w:cs="Arial Regular"/>
+                <w:b/>
+                <w:bCs/>
+                <w:highlight w:val="yellow"/>
               </w:rPr>
               <w:t>Punctuation: Use of small caps for BCE, CE </w:t>
             </w:r>
@@ -2715,11 +3101,19 @@
           <w:rFonts w:ascii="Arial Regular" w:hAnsi="Arial Regular" w:cs="Arial Regular"/>
         </w:rPr>
       </w:pPr>
-      <w:r>
-        <w:rPr>
-          <w:rFonts w:ascii="Arial Regular" w:hAnsi="Arial Regular" w:cs="Arial Regular"/>
-        </w:rPr>
-        <w:t>monumental structures like the pyramids.</w:t>
+      <w:proofErr w:type="gramStart"/>
+      <w:r>
+        <w:rPr>
+          <w:rFonts w:ascii="Arial Regular" w:hAnsi="Arial Regular" w:cs="Arial Regular"/>
+        </w:rPr>
+        <w:t>monumental</w:t>
+      </w:r>
+      <w:proofErr w:type="gramEnd"/>
+      <w:r>
+        <w:rPr>
+          <w:rFonts w:ascii="Arial Regular" w:hAnsi="Arial Regular" w:cs="Arial Regular"/>
+        </w:rPr>
+        <w:t xml:space="preserve"> structures like the pyramids.</w:t>
       </w:r>
       <w:bookmarkStart w:id="0" w:name="_GoBack"/>
       <w:bookmarkEnd w:id="0"/>
@@ -2786,13 +3180,15 @@
               <w:spacing w:beforeAutospacing="0" w:afterAutospacing="0"/>
               <w:rPr>
                 <w:rFonts w:ascii="Arial Regular" w:hAnsi="Arial Regular" w:cs="Arial Regular"/>
-              </w:rPr>
-            </w:pPr>
-            <w:r>
-              <w:rPr>
-                <w:rFonts w:ascii="Arial Regular" w:eastAsia="Helvetica" w:hAnsi="Arial Regular" w:cs="Arial Regular"/>
-                <w:b/>
-                <w:bCs/>
+                <w:highlight w:val="yellow"/>
+              </w:rPr>
+            </w:pPr>
+            <w:r>
+              <w:rPr>
+                <w:rFonts w:ascii="Arial Regular" w:eastAsia="Helvetica" w:hAnsi="Arial Regular" w:cs="Arial Regular"/>
+                <w:b/>
+                <w:bCs/>
+                <w:highlight w:val="yellow"/>
               </w:rPr>
               <w:t>Style: Latinisms </w:t>
             </w:r>
@@ -2890,13 +3286,15 @@
               <w:spacing w:beforeAutospacing="0" w:afterAutospacing="0"/>
               <w:rPr>
                 <w:rFonts w:ascii="Arial Regular" w:hAnsi="Arial Regular" w:cs="Arial Regular"/>
-              </w:rPr>
-            </w:pPr>
-            <w:r>
-              <w:rPr>
-                <w:rFonts w:ascii="Arial Regular" w:eastAsia="Helvetica" w:hAnsi="Arial Regular" w:cs="Arial Regular"/>
-                <w:b/>
-                <w:bCs/>
+                <w:highlight w:val="cyan"/>
+              </w:rPr>
+            </w:pPr>
+            <w:r>
+              <w:rPr>
+                <w:rFonts w:ascii="Arial Regular" w:eastAsia="Helvetica" w:hAnsi="Arial Regular" w:cs="Arial Regular"/>
+                <w:b/>
+                <w:bCs/>
+                <w:highlight w:val="cyan"/>
               </w:rPr>
               <w:t>Style: Latinisms </w:t>
             </w:r>
@@ -2980,8 +3378,16 @@
         <w:rPr>
           <w:rFonts w:ascii="Arial Regular" w:hAnsi="Arial Regular" w:cs="Arial Regular"/>
         </w:rPr>
-        <w:t xml:space="preserve"> more fruits and vegetables, eg</w:t>
-      </w:r>
+        <w:t xml:space="preserve"> more fruits and vegetables, </w:t>
+      </w:r>
+      <w:proofErr w:type="spellStart"/>
+      <w:r>
+        <w:rPr>
+          <w:rFonts w:ascii="Arial Regular" w:hAnsi="Arial Regular" w:cs="Arial Regular"/>
+        </w:rPr>
+        <w:t>eg</w:t>
+      </w:r>
+      <w:proofErr w:type="spellEnd"/>
       <w:r>
         <w:rPr>
           <w:rFonts w:ascii="Arial Regular" w:hAnsi="Arial Regular" w:cs="Arial Regular"/>
@@ -3020,8 +3426,29 @@
         <w:rPr>
           <w:rFonts w:ascii="Arial Regular" w:hAnsi="Arial Regular" w:cs="Arial Regular"/>
         </w:rPr>
-        <w:lastRenderedPageBreak/>
-        <w:t>The team focuses on specific tasks, ie., improving customer service and increasing product quality.</w:t>
+        <w:t xml:space="preserve">The team focuses on specific tasks, </w:t>
+      </w:r>
+      <w:proofErr w:type="spellStart"/>
+      <w:proofErr w:type="gramStart"/>
+      <w:r>
+        <w:rPr>
+          <w:rFonts w:ascii="Arial Regular" w:hAnsi="Arial Regular" w:cs="Arial Regular"/>
+        </w:rPr>
+        <w:t>ie</w:t>
+      </w:r>
+      <w:proofErr w:type="spellEnd"/>
+      <w:r>
+        <w:rPr>
+          <w:rFonts w:ascii="Arial Regular" w:hAnsi="Arial Regular" w:cs="Arial Regular"/>
+        </w:rPr>
+        <w:t>.,</w:t>
+      </w:r>
+      <w:proofErr w:type="gramEnd"/>
+      <w:r>
+        <w:rPr>
+          <w:rFonts w:ascii="Arial Regular" w:hAnsi="Arial Regular" w:cs="Arial Regular"/>
+        </w:rPr>
+        <w:t xml:space="preserve"> improving customer service and increasing product quality.</w:t>
       </w:r>
     </w:p>
     <w:p>
@@ -3088,13 +3515,15 @@
               <w:spacing w:beforeAutospacing="0" w:afterAutospacing="0"/>
               <w:rPr>
                 <w:rFonts w:ascii="Arial Regular" w:hAnsi="Arial Regular" w:cs="Arial Regular"/>
-              </w:rPr>
-            </w:pPr>
-            <w:r>
-              <w:rPr>
-                <w:rFonts w:ascii="Arial Regular" w:eastAsia="Helvetica" w:hAnsi="Arial Regular" w:cs="Arial Regular"/>
-                <w:b/>
-                <w:bCs/>
+                <w:highlight w:val="yellow"/>
+              </w:rPr>
+            </w:pPr>
+            <w:r>
+              <w:rPr>
+                <w:rFonts w:ascii="Arial Regular" w:eastAsia="Helvetica" w:hAnsi="Arial Regular" w:cs="Arial Regular"/>
+                <w:b/>
+                <w:bCs/>
+                <w:highlight w:val="yellow"/>
               </w:rPr>
               <w:t>Punctuation after e.g. </w:t>
             </w:r>
@@ -3244,13 +3673,15 @@
               <w:spacing w:beforeAutospacing="0" w:afterAutospacing="0"/>
               <w:rPr>
                 <w:rFonts w:ascii="Arial Regular" w:hAnsi="Arial Regular" w:cs="Arial Regular"/>
-              </w:rPr>
-            </w:pPr>
-            <w:r>
-              <w:rPr>
-                <w:rFonts w:ascii="Arial Regular" w:eastAsia="Helvetica" w:hAnsi="Arial Regular" w:cs="Arial Regular"/>
-                <w:b/>
-                <w:bCs/>
+                <w:highlight w:val="yellow"/>
+              </w:rPr>
+            </w:pPr>
+            <w:r>
+              <w:rPr>
+                <w:rFonts w:ascii="Arial Regular" w:eastAsia="Helvetica" w:hAnsi="Arial Regular" w:cs="Arial Regular"/>
+                <w:b/>
+                <w:bCs/>
+                <w:highlight w:val="yellow"/>
               </w:rPr>
               <w:t>Punctuation after i.e. </w:t>
             </w:r>
@@ -3279,11 +3710,19 @@
           <w:rFonts w:ascii="Arial Regular" w:hAnsi="Arial Regular" w:cs="Arial Regular"/>
         </w:rPr>
       </w:pPr>
-      <w:r>
-        <w:rPr>
-          <w:rFonts w:ascii="Arial Regular" w:hAnsi="Arial Regular" w:cs="Arial Regular"/>
-        </w:rPr>
-        <w:t>the summer.</w:t>
+      <w:proofErr w:type="gramStart"/>
+      <w:r>
+        <w:rPr>
+          <w:rFonts w:ascii="Arial Regular" w:hAnsi="Arial Regular" w:cs="Arial Regular"/>
+        </w:rPr>
+        <w:t>the</w:t>
+      </w:r>
+      <w:proofErr w:type="gramEnd"/>
+      <w:r>
+        <w:rPr>
+          <w:rFonts w:ascii="Arial Regular" w:hAnsi="Arial Regular" w:cs="Arial Regular"/>
+        </w:rPr>
+        <w:t xml:space="preserve"> summer.</w:t>
       </w:r>
     </w:p>
     <w:tbl>
@@ -3340,13 +3779,15 @@
               <w:spacing w:beforeAutospacing="0" w:afterAutospacing="0"/>
               <w:rPr>
                 <w:rFonts w:ascii="Arial Regular" w:hAnsi="Arial Regular" w:cs="Arial Regular"/>
-              </w:rPr>
-            </w:pPr>
-            <w:r>
-              <w:rPr>
-                <w:rFonts w:ascii="Arial Regular" w:eastAsia="Helvetica" w:hAnsi="Arial Regular" w:cs="Arial Regular"/>
-                <w:b/>
-                <w:bCs/>
+                <w:highlight w:val="cyan"/>
+              </w:rPr>
+            </w:pPr>
+            <w:r>
+              <w:rPr>
+                <w:rFonts w:ascii="Arial Regular" w:eastAsia="Helvetica" w:hAnsi="Arial Regular" w:cs="Arial Regular"/>
+                <w:b/>
+                <w:bCs/>
+                <w:highlight w:val="cyan"/>
               </w:rPr>
               <w:t>Punctuation preceding e.g. and i.e. </w:t>
             </w:r>
@@ -3459,8 +3900,17 @@
                 <w:rFonts w:ascii="Arial Regular" w:eastAsia="Helvetica" w:hAnsi="Arial Regular" w:cs="Arial Regular"/>
                 <w:b/>
                 <w:bCs/>
-              </w:rPr>
-              <w:t>Punctuation: etc. </w:t>
+                <w:highlight w:val="yellow"/>
+              </w:rPr>
+              <w:t>Punctuation: etc</w:t>
+            </w:r>
+            <w:r>
+              <w:rPr>
+                <w:rFonts w:ascii="Arial Regular" w:eastAsia="Helvetica" w:hAnsi="Arial Regular" w:cs="Arial Regular"/>
+                <w:b/>
+                <w:bCs/>
+              </w:rPr>
+              <w:t>. </w:t>
             </w:r>
           </w:p>
         </w:tc>
@@ -3580,13 +4030,15 @@
               <w:spacing w:beforeAutospacing="0" w:afterAutospacing="0"/>
               <w:rPr>
                 <w:rFonts w:ascii="Arial Regular" w:hAnsi="Arial Regular" w:cs="Arial Regular"/>
-              </w:rPr>
-            </w:pPr>
-            <w:r>
-              <w:rPr>
-                <w:rFonts w:ascii="Arial Regular" w:eastAsia="Helvetica" w:hAnsi="Arial Regular" w:cs="Arial Regular"/>
-                <w:b/>
-                <w:bCs/>
+                <w:highlight w:val="yellow"/>
+              </w:rPr>
+            </w:pPr>
+            <w:r>
+              <w:rPr>
+                <w:rFonts w:ascii="Arial Regular" w:eastAsia="Helvetica" w:hAnsi="Arial Regular" w:cs="Arial Regular"/>
+                <w:b/>
+                <w:bCs/>
+                <w:highlight w:val="yellow"/>
               </w:rPr>
               <w:t>Style: Ampersands </w:t>
             </w:r>
@@ -3662,13 +4114,15 @@
               <w:spacing w:beforeAutospacing="0" w:afterAutospacing="0"/>
               <w:rPr>
                 <w:rFonts w:ascii="Arial Regular" w:hAnsi="Arial Regular" w:cs="Arial Regular"/>
-              </w:rPr>
-            </w:pPr>
-            <w:r>
-              <w:rPr>
-                <w:rFonts w:ascii="Arial Regular" w:eastAsia="Helvetica" w:hAnsi="Arial Regular" w:cs="Arial Regular"/>
-                <w:b/>
-                <w:bCs/>
+                <w:highlight w:val="yellow"/>
+              </w:rPr>
+            </w:pPr>
+            <w:r>
+              <w:rPr>
+                <w:rFonts w:ascii="Arial Regular" w:eastAsia="Helvetica" w:hAnsi="Arial Regular" w:cs="Arial Regular"/>
+                <w:b/>
+                <w:bCs/>
+                <w:highlight w:val="yellow"/>
               </w:rPr>
               <w:t>Style: Percent and per cent </w:t>
             </w:r>
@@ -3687,6 +4141,7 @@
         <w:rPr>
           <w:rFonts w:ascii="Arial Regular" w:hAnsi="Arial Regular" w:cs="Arial Regular"/>
         </w:rPr>
+        <w:lastRenderedPageBreak/>
         <w:t>The discount on the shoes is 25 percent, making them much more affordable.</w:t>
       </w:r>
     </w:p>
@@ -3752,13 +4207,15 @@
               <w:spacing w:beforeAutospacing="0" w:afterAutospacing="0"/>
               <w:rPr>
                 <w:rFonts w:ascii="Arial Regular" w:hAnsi="Arial Regular" w:cs="Arial Regular"/>
-              </w:rPr>
-            </w:pPr>
-            <w:r>
-              <w:rPr>
-                <w:rFonts w:ascii="Arial Regular" w:eastAsia="Helvetica" w:hAnsi="Arial Regular" w:cs="Arial Regular"/>
-                <w:b/>
-                <w:bCs/>
+                <w:highlight w:val="cyan"/>
+              </w:rPr>
+            </w:pPr>
+            <w:r>
+              <w:rPr>
+                <w:rFonts w:ascii="Arial Regular" w:eastAsia="Helvetica" w:hAnsi="Arial Regular" w:cs="Arial Regular"/>
+                <w:b/>
+                <w:bCs/>
+                <w:highlight w:val="cyan"/>
               </w:rPr>
               <w:t>Style: Cross-references </w:t>
             </w:r>
@@ -3787,12 +4244,19 @@
           <w:rFonts w:ascii="Arial Regular" w:hAnsi="Arial Regular" w:cs="Arial Regular"/>
         </w:rPr>
       </w:pPr>
-      <w:r>
-        <w:rPr>
-          <w:rFonts w:ascii="Arial Regular" w:hAnsi="Arial Regular" w:cs="Arial Regular"/>
-        </w:rPr>
-        <w:lastRenderedPageBreak/>
-        <w:t>highlights the major trends observed in the data. For further details on the methodology, refer to Section 2.1. As Johnson explains in Chapter 4 of his research, the results align closely with our own observations.</w:t>
+      <w:proofErr w:type="gramStart"/>
+      <w:r>
+        <w:rPr>
+          <w:rFonts w:ascii="Arial Regular" w:hAnsi="Arial Regular" w:cs="Arial Regular"/>
+        </w:rPr>
+        <w:t>highlights</w:t>
+      </w:r>
+      <w:proofErr w:type="gramEnd"/>
+      <w:r>
+        <w:rPr>
+          <w:rFonts w:ascii="Arial Regular" w:hAnsi="Arial Regular" w:cs="Arial Regular"/>
+        </w:rPr>
+        <w:t xml:space="preserve"> the major trends observed in the data. For further details on the methodology, refer to Section 2.1. As Johnson explains in Chapter 4 of his research, the results align closely with our own observations.</w:t>
       </w:r>
     </w:p>
     <w:p>
@@ -3857,13 +4321,15 @@
               <w:spacing w:beforeAutospacing="0" w:afterAutospacing="0"/>
               <w:rPr>
                 <w:rFonts w:ascii="Arial Regular" w:hAnsi="Arial Regular" w:cs="Arial Regular"/>
-              </w:rPr>
-            </w:pPr>
-            <w:r>
-              <w:rPr>
-                <w:rFonts w:ascii="Arial Regular" w:eastAsia="Helvetica" w:hAnsi="Arial Regular" w:cs="Arial Regular"/>
-                <w:b/>
-                <w:bCs/>
+                <w:highlight w:val="cyan"/>
+              </w:rPr>
+            </w:pPr>
+            <w:r>
+              <w:rPr>
+                <w:rFonts w:ascii="Arial Regular" w:eastAsia="Helvetica" w:hAnsi="Arial Regular" w:cs="Arial Regular"/>
+                <w:b/>
+                <w:bCs/>
+                <w:highlight w:val="cyan"/>
               </w:rPr>
               <w:t>Punctuation: Nested parentheses </w:t>
             </w:r>
@@ -3947,13 +4413,15 @@
               <w:spacing w:beforeAutospacing="0" w:afterAutospacing="0"/>
               <w:rPr>
                 <w:rFonts w:ascii="Arial Regular" w:hAnsi="Arial Regular" w:cs="Arial Regular"/>
-              </w:rPr>
-            </w:pPr>
-            <w:r>
-              <w:rPr>
-                <w:rFonts w:ascii="Arial Regular" w:eastAsia="Helvetica" w:hAnsi="Arial Regular" w:cs="Arial Regular"/>
-                <w:b/>
-                <w:bCs/>
+                <w:highlight w:val="red"/>
+              </w:rPr>
+            </w:pPr>
+            <w:r>
+              <w:rPr>
+                <w:rFonts w:ascii="Arial Regular" w:eastAsia="Helvetica" w:hAnsi="Arial Regular" w:cs="Arial Regular"/>
+                <w:b/>
+                <w:bCs/>
+                <w:highlight w:val="red"/>
               </w:rPr>
               <w:t>Style: Cross-references </w:t>
             </w:r>
@@ -4077,13 +4545,15 @@
               <w:spacing w:beforeAutospacing="0" w:afterAutospacing="0"/>
               <w:rPr>
                 <w:rFonts w:ascii="Arial Regular" w:hAnsi="Arial Regular" w:cs="Arial Regular"/>
-              </w:rPr>
-            </w:pPr>
-            <w:r>
-              <w:rPr>
-                <w:rFonts w:ascii="Arial Regular" w:eastAsia="Helvetica" w:hAnsi="Arial Regular" w:cs="Arial Regular"/>
-                <w:b/>
-                <w:bCs/>
+                <w:highlight w:val="cyan"/>
+              </w:rPr>
+            </w:pPr>
+            <w:r>
+              <w:rPr>
+                <w:rFonts w:ascii="Arial Regular" w:eastAsia="Helvetica" w:hAnsi="Arial Regular" w:cs="Arial Regular"/>
+                <w:b/>
+                <w:bCs/>
+                <w:highlight w:val="cyan"/>
               </w:rPr>
               <w:t>Punctuation: Ellipses </w:t>
             </w:r>
@@ -4192,21 +4662,43 @@
         <w:rPr>
           <w:rFonts w:ascii="Arial Regular" w:hAnsi="Arial Regular" w:cs="Arial Regular"/>
         </w:rPr>
-        <w:t xml:space="preserve">he was unsure of what to say, so she just paused and said, "I don't know.…. maybe </w:t>
-      </w:r>
-    </w:p>
-    <w:p>
-      <w:pPr>
-        <w:pStyle w:val="NormalWeb"/>
-        <w:rPr>
-          <w:rFonts w:ascii="Arial Regular" w:hAnsi="Arial Regular" w:cs="Arial Regular"/>
-        </w:rPr>
-      </w:pPr>
-      <w:r>
-        <w:rPr>
-          <w:rFonts w:ascii="Arial Regular" w:hAnsi="Arial Regular" w:cs="Arial Regular"/>
-        </w:rPr>
-        <w:t>we should talk later."</w:t>
+        <w:t xml:space="preserve">he was unsure of what to say, so she just paused and said, "I don't </w:t>
+      </w:r>
+      <w:proofErr w:type="gramStart"/>
+      <w:r>
+        <w:rPr>
+          <w:rFonts w:ascii="Arial Regular" w:hAnsi="Arial Regular" w:cs="Arial Regular"/>
+        </w:rPr>
+        <w:t>know.….</w:t>
+      </w:r>
+      <w:proofErr w:type="gramEnd"/>
+      <w:r>
+        <w:rPr>
+          <w:rFonts w:ascii="Arial Regular" w:hAnsi="Arial Regular" w:cs="Arial Regular"/>
+        </w:rPr>
+        <w:t xml:space="preserve"> maybe </w:t>
+      </w:r>
+    </w:p>
+    <w:p>
+      <w:pPr>
+        <w:pStyle w:val="NormalWeb"/>
+        <w:rPr>
+          <w:rFonts w:ascii="Arial Regular" w:hAnsi="Arial Regular" w:cs="Arial Regular"/>
+        </w:rPr>
+      </w:pPr>
+      <w:proofErr w:type="gramStart"/>
+      <w:r>
+        <w:rPr>
+          <w:rFonts w:ascii="Arial Regular" w:hAnsi="Arial Regular" w:cs="Arial Regular"/>
+        </w:rPr>
+        <w:t>we</w:t>
+      </w:r>
+      <w:proofErr w:type="gramEnd"/>
+      <w:r>
+        <w:rPr>
+          <w:rFonts w:ascii="Arial Regular" w:hAnsi="Arial Regular" w:cs="Arial Regular"/>
+        </w:rPr>
+        <w:t xml:space="preserve"> should talk later."</w:t>
       </w:r>
     </w:p>
     <w:p>
@@ -4271,13 +4763,15 @@
               <w:spacing w:beforeAutospacing="0" w:afterAutospacing="0"/>
               <w:rPr>
                 <w:rFonts w:ascii="Arial Regular" w:hAnsi="Arial Regular" w:cs="Arial Regular"/>
-              </w:rPr>
-            </w:pPr>
-            <w:r>
-              <w:rPr>
-                <w:rFonts w:ascii="Arial Regular" w:eastAsia="Helvetica" w:hAnsi="Arial Regular" w:cs="Arial Regular"/>
-                <w:b/>
-                <w:bCs/>
+                <w:highlight w:val="yellow"/>
+              </w:rPr>
+            </w:pPr>
+            <w:r>
+              <w:rPr>
+                <w:rFonts w:ascii="Arial Regular" w:eastAsia="Helvetica" w:hAnsi="Arial Regular" w:cs="Arial Regular"/>
+                <w:b/>
+                <w:bCs/>
+                <w:highlight w:val="yellow"/>
               </w:rPr>
               <w:t>Punctuation: Apostrophes in decades </w:t>
             </w:r>
@@ -4306,11 +4800,19 @@
           <w:rFonts w:ascii="Arial Regular" w:hAnsi="Arial Regular" w:cs="Arial Regular"/>
         </w:rPr>
       </w:pPr>
-      <w:r>
-        <w:rPr>
-          <w:rFonts w:ascii="Arial Regular" w:hAnsi="Arial Regular" w:cs="Arial Regular"/>
-        </w:rPr>
-        <w:t>people opting for practical and modest clothing.</w:t>
+      <w:proofErr w:type="gramStart"/>
+      <w:r>
+        <w:rPr>
+          <w:rFonts w:ascii="Arial Regular" w:hAnsi="Arial Regular" w:cs="Arial Regular"/>
+        </w:rPr>
+        <w:t>people</w:t>
+      </w:r>
+      <w:proofErr w:type="gramEnd"/>
+      <w:r>
+        <w:rPr>
+          <w:rFonts w:ascii="Arial Regular" w:hAnsi="Arial Regular" w:cs="Arial Regular"/>
+        </w:rPr>
+        <w:t xml:space="preserve"> opting for practical and modest clothing.</w:t>
       </w:r>
     </w:p>
     <w:p>
@@ -4375,13 +4877,15 @@
               <w:spacing w:beforeAutospacing="0" w:afterAutospacing="0"/>
               <w:rPr>
                 <w:rFonts w:ascii="Arial Regular" w:hAnsi="Arial Regular" w:cs="Arial Regular"/>
-              </w:rPr>
-            </w:pPr>
-            <w:r>
-              <w:rPr>
-                <w:rFonts w:ascii="Arial Regular" w:eastAsia="Helvetica" w:hAnsi="Arial Regular" w:cs="Arial Regular"/>
-                <w:b/>
-                <w:bCs/>
+                <w:highlight w:val="yellow"/>
+              </w:rPr>
+            </w:pPr>
+            <w:r>
+              <w:rPr>
+                <w:rFonts w:ascii="Arial Regular" w:eastAsia="Helvetica" w:hAnsi="Arial Regular" w:cs="Arial Regular"/>
+                <w:b/>
+                <w:bCs/>
+                <w:highlight w:val="yellow"/>
               </w:rPr>
               <w:t>Style: -fold </w:t>
             </w:r>
@@ -4400,6 +4904,7 @@
         <w:rPr>
           <w:rFonts w:ascii="Arial Regular" w:hAnsi="Arial Regular" w:cs="Arial Regular"/>
         </w:rPr>
+        <w:lastRenderedPageBreak/>
         <w:t>The company's profits increased 10-fold over the past year, while customer satisfaction improved two-fold after the new service was introduced.</w:t>
       </w:r>
     </w:p>
@@ -4462,7 +4967,6 @@
               <w:rPr>
                 <w:rFonts w:ascii="Arial Regular" w:eastAsia="Helvetica" w:hAnsi="Arial Regular" w:cs="Arial Regular"/>
               </w:rPr>
-              <w:lastRenderedPageBreak/>
               <w:t>2.3 </w:t>
             </w:r>
           </w:p>
@@ -4482,13 +4986,15 @@
               <w:spacing w:beforeAutospacing="0" w:afterAutospacing="0"/>
               <w:rPr>
                 <w:rFonts w:ascii="Arial Regular" w:hAnsi="Arial Regular" w:cs="Arial Regular"/>
-              </w:rPr>
-            </w:pPr>
-            <w:r>
-              <w:rPr>
-                <w:rFonts w:ascii="Arial Regular" w:eastAsia="Helvetica" w:hAnsi="Arial Regular" w:cs="Arial Regular"/>
-                <w:b/>
-                <w:bCs/>
+                <w:highlight w:val="cyan"/>
+              </w:rPr>
+            </w:pPr>
+            <w:r>
+              <w:rPr>
+                <w:rFonts w:ascii="Arial Regular" w:eastAsia="Helvetica" w:hAnsi="Arial Regular" w:cs="Arial Regular"/>
+                <w:b/>
+                <w:bCs/>
+                <w:highlight w:val="cyan"/>
               </w:rPr>
               <w:t>Style: Numerals </w:t>
             </w:r>
@@ -4507,21 +5013,51 @@
         <w:rPr>
           <w:rFonts w:ascii="Arial Regular" w:hAnsi="Arial Regular" w:cs="Arial Regular"/>
         </w:rPr>
-        <w:t xml:space="preserve">The ratio of teachers to students in the classroom is one:four, ensuring each student </w:t>
-      </w:r>
-    </w:p>
-    <w:p>
-      <w:pPr>
-        <w:pStyle w:val="NormalWeb"/>
-        <w:rPr>
-          <w:rFonts w:ascii="Arial Regular" w:hAnsi="Arial Regular" w:cs="Arial Regular"/>
-        </w:rPr>
-      </w:pPr>
-      <w:r>
-        <w:rPr>
-          <w:rFonts w:ascii="Arial Regular" w:hAnsi="Arial Regular" w:cs="Arial Regular"/>
-        </w:rPr>
-        <w:t>gets plenty of individual attention.</w:t>
+        <w:t xml:space="preserve">The ratio of teachers to students in the classroom is </w:t>
+      </w:r>
+      <w:proofErr w:type="spellStart"/>
+      <w:r>
+        <w:rPr>
+          <w:rFonts w:ascii="Arial Regular" w:hAnsi="Arial Regular" w:cs="Arial Regular"/>
+        </w:rPr>
+        <w:t>one</w:t>
+      </w:r>
+      <w:proofErr w:type="gramStart"/>
+      <w:r>
+        <w:rPr>
+          <w:rFonts w:ascii="Arial Regular" w:hAnsi="Arial Regular" w:cs="Arial Regular"/>
+        </w:rPr>
+        <w:t>:four</w:t>
+      </w:r>
+      <w:proofErr w:type="spellEnd"/>
+      <w:proofErr w:type="gramEnd"/>
+      <w:r>
+        <w:rPr>
+          <w:rFonts w:ascii="Arial Regular" w:hAnsi="Arial Regular" w:cs="Arial Regular"/>
+        </w:rPr>
+        <w:t xml:space="preserve">, ensuring each student </w:t>
+      </w:r>
+    </w:p>
+    <w:p>
+      <w:pPr>
+        <w:pStyle w:val="NormalWeb"/>
+        <w:rPr>
+          <w:rFonts w:ascii="Arial Regular" w:hAnsi="Arial Regular" w:cs="Arial Regular"/>
+        </w:rPr>
+      </w:pPr>
+      <w:proofErr w:type="gramStart"/>
+      <w:r>
+        <w:rPr>
+          <w:rFonts w:ascii="Arial Regular" w:hAnsi="Arial Regular" w:cs="Arial Regular"/>
+        </w:rPr>
+        <w:t>gets</w:t>
+      </w:r>
+      <w:proofErr w:type="gramEnd"/>
+      <w:r>
+        <w:rPr>
+          <w:rFonts w:ascii="Arial Regular" w:hAnsi="Arial Regular" w:cs="Arial Regular"/>
+        </w:rPr>
+        <w:t xml:space="preserve"> plenty of individual attention.</w:t>
       </w:r>
     </w:p>
     <w:p>
@@ -4586,13 +5122,15 @@
               <w:spacing w:beforeAutospacing="0" w:afterAutospacing="0"/>
               <w:rPr>
                 <w:rFonts w:ascii="Arial Regular" w:hAnsi="Arial Regular" w:cs="Arial Regular"/>
-              </w:rPr>
-            </w:pPr>
-            <w:r>
-              <w:rPr>
-                <w:rFonts w:ascii="Arial Regular" w:eastAsia="Helvetica" w:hAnsi="Arial Regular" w:cs="Arial Regular"/>
-                <w:b/>
-                <w:bCs/>
+                <w:highlight w:val="yellow"/>
+              </w:rPr>
+            </w:pPr>
+            <w:r>
+              <w:rPr>
+                <w:rFonts w:ascii="Arial Regular" w:eastAsia="Helvetica" w:hAnsi="Arial Regular" w:cs="Arial Regular"/>
+                <w:b/>
+                <w:bCs/>
+                <w:highlight w:val="yellow"/>
               </w:rPr>
               <w:t>Style: Numerals and % </w:t>
             </w:r>
@@ -4621,11 +5159,19 @@
           <w:rFonts w:ascii="Arial Regular" w:hAnsi="Arial Regular" w:cs="Arial Regular"/>
         </w:rPr>
       </w:pPr>
-      <w:r>
-        <w:rPr>
-          <w:rFonts w:ascii="Arial Regular" w:hAnsi="Arial Regular" w:cs="Arial Regular"/>
-        </w:rPr>
-        <w:t>year.</w:t>
+      <w:proofErr w:type="gramStart"/>
+      <w:r>
+        <w:rPr>
+          <w:rFonts w:ascii="Arial Regular" w:hAnsi="Arial Regular" w:cs="Arial Regular"/>
+        </w:rPr>
+        <w:t>year</w:t>
+      </w:r>
+      <w:proofErr w:type="gramEnd"/>
+      <w:r>
+        <w:rPr>
+          <w:rFonts w:ascii="Arial Regular" w:hAnsi="Arial Regular" w:cs="Arial Regular"/>
+        </w:rPr>
+        <w:t>.</w:t>
       </w:r>
     </w:p>
     <w:p>
@@ -4690,13 +5236,15 @@
               <w:spacing w:beforeAutospacing="0" w:afterAutospacing="0"/>
               <w:rPr>
                 <w:rFonts w:ascii="Arial Regular" w:hAnsi="Arial Regular" w:cs="Arial Regular"/>
-              </w:rPr>
-            </w:pPr>
-            <w:r>
-              <w:rPr>
-                <w:rFonts w:ascii="Arial Regular" w:eastAsia="Helvetica" w:hAnsi="Arial Regular" w:cs="Arial Regular"/>
-                <w:b/>
-                <w:bCs/>
+                <w:highlight w:val="yellow"/>
+              </w:rPr>
+            </w:pPr>
+            <w:r>
+              <w:rPr>
+                <w:rFonts w:ascii="Arial Regular" w:eastAsia="Helvetica" w:hAnsi="Arial Regular" w:cs="Arial Regular"/>
+                <w:b/>
+                <w:bCs/>
+                <w:highlight w:val="yellow"/>
               </w:rPr>
               <w:t>Punctuation: Thin space between value and unit </w:t>
             </w:r>
@@ -4796,13 +5344,15 @@
               <w:spacing w:beforeAutospacing="0" w:afterAutospacing="0"/>
               <w:rPr>
                 <w:rFonts w:ascii="Arial Regular" w:hAnsi="Arial Regular" w:cs="Arial Regular"/>
-              </w:rPr>
-            </w:pPr>
-            <w:r>
-              <w:rPr>
-                <w:rFonts w:ascii="Arial Regular" w:eastAsia="Helvetica" w:hAnsi="Arial Regular" w:cs="Arial Regular"/>
-                <w:b/>
-                <w:bCs/>
+                <w:highlight w:val="yellow"/>
+              </w:rPr>
+            </w:pPr>
+            <w:r>
+              <w:rPr>
+                <w:rFonts w:ascii="Arial Regular" w:eastAsia="Helvetica" w:hAnsi="Arial Regular" w:cs="Arial Regular"/>
+                <w:b/>
+                <w:bCs/>
+                <w:highlight w:val="yellow"/>
               </w:rPr>
               <w:t>Punctuation: Degree symbols for location </w:t>
             </w:r>
@@ -4884,16 +5434,61 @@
               <w:spacing w:beforeAutospacing="0" w:afterAutospacing="0"/>
               <w:rPr>
                 <w:rFonts w:ascii="Arial Regular" w:hAnsi="Arial Regular" w:cs="Arial Regular"/>
-              </w:rPr>
-            </w:pPr>
-            <w:r>
-              <w:rPr>
-                <w:rFonts w:ascii="Arial Regular" w:eastAsia="Helvetica" w:hAnsi="Arial Regular" w:cs="Arial Regular"/>
-                <w:b/>
-                <w:bCs/>
+                <w:highlight w:val="yellow"/>
+              </w:rPr>
+            </w:pPr>
+            <w:r>
+              <w:rPr>
+                <w:rFonts w:ascii="Arial Regular" w:eastAsia="Helvetica" w:hAnsi="Arial Regular" w:cs="Arial Regular"/>
+                <w:b/>
+                <w:bCs/>
+                <w:highlight w:val="yellow"/>
               </w:rPr>
               <w:t>Punctuation: Scientific units </w:t>
             </w:r>
+          </w:p>
+        </w:tc>
+      </w:tr>
+      <w:tr>
+        <w:tc>
+          <w:tcPr>
+            <w:tcW w:w="0" w:type="auto"/>
+            <w:shd w:val="clear" w:color="auto" w:fill="auto"/>
+            <w:tcMar>
+              <w:left w:w="100" w:type="dxa"/>
+              <w:right w:w="100" w:type="dxa"/>
+            </w:tcMar>
+          </w:tcPr>
+          <w:p>
+            <w:pPr>
+              <w:pStyle w:val="NormalWeb"/>
+              <w:spacing w:beforeAutospacing="0" w:afterAutospacing="0"/>
+              <w:rPr>
+                <w:rFonts w:ascii="Arial Regular" w:eastAsia="Helvetica" w:hAnsi="Arial Regular" w:cs="Arial Regular"/>
+              </w:rPr>
+            </w:pPr>
+          </w:p>
+        </w:tc>
+        <w:tc>
+          <w:tcPr>
+            <w:tcW w:w="0" w:type="auto"/>
+            <w:shd w:val="clear" w:color="auto" w:fill="auto"/>
+            <w:tcMar>
+              <w:left w:w="100" w:type="dxa"/>
+              <w:right w:w="100" w:type="dxa"/>
+            </w:tcMar>
+          </w:tcPr>
+          <w:p>
+            <w:pPr>
+              <w:pStyle w:val="NormalWeb"/>
+              <w:spacing w:beforeAutospacing="0" w:afterAutospacing="0"/>
+              <w:rPr>
+                <w:rFonts w:ascii="Arial Regular" w:eastAsia="Helvetica" w:hAnsi="Arial Regular" w:cs="Arial Regular"/>
+                <w:b/>
+                <w:bCs/>
+                <w:highlight w:val="yellow"/>
+              </w:rPr>
+            </w:pPr>
           </w:p>
         </w:tc>
       </w:tr>
@@ -4909,7 +5504,29 @@
         <w:rPr>
           <w:rFonts w:ascii="Arial Regular" w:hAnsi="Arial Regular" w:cs="Arial Regular"/>
         </w:rPr>
-        <w:t>The package weighs 5 kg., making it easy to carry on the plane as carry-on luggage.</w:t>
+        <w:t xml:space="preserve">The package weighs 5 kg., making it easy to </w:t>
+      </w:r>
+    </w:p>
+    <w:p>
+      <w:pPr>
+        <w:pStyle w:val="NormalWeb"/>
+        <w:rPr>
+          <w:rFonts w:ascii="Arial Regular" w:hAnsi="Arial Regular" w:cs="Arial Regular"/>
+        </w:rPr>
+      </w:pPr>
+      <w:proofErr w:type="gramStart"/>
+      <w:r>
+        <w:rPr>
+          <w:rFonts w:ascii="Arial Regular" w:hAnsi="Arial Regular" w:cs="Arial Regular"/>
+        </w:rPr>
+        <w:t>carry</w:t>
+      </w:r>
+      <w:proofErr w:type="gramEnd"/>
+      <w:r>
+        <w:rPr>
+          <w:rFonts w:ascii="Arial Regular" w:hAnsi="Arial Regular" w:cs="Arial Regular"/>
+        </w:rPr>
+        <w:t xml:space="preserve"> on the plane as carry-on luggage.</w:t>
       </w:r>
     </w:p>
     <w:tbl>
@@ -4966,13 +5583,15 @@
               <w:spacing w:beforeAutospacing="0" w:afterAutospacing="0"/>
               <w:rPr>
                 <w:rFonts w:ascii="Arial Regular" w:hAnsi="Arial Regular" w:cs="Arial Regular"/>
-              </w:rPr>
-            </w:pPr>
-            <w:r>
-              <w:rPr>
-                <w:rFonts w:ascii="Arial Regular" w:eastAsia="Helvetica" w:hAnsi="Arial Regular" w:cs="Arial Regular"/>
-                <w:b/>
-                <w:bCs/>
+                <w:highlight w:val="yellow"/>
+              </w:rPr>
+            </w:pPr>
+            <w:r>
+              <w:rPr>
+                <w:rFonts w:ascii="Arial Regular" w:eastAsia="Helvetica" w:hAnsi="Arial Regular" w:cs="Arial Regular"/>
+                <w:b/>
+                <w:bCs/>
+                <w:highlight w:val="yellow"/>
               </w:rPr>
               <w:t>Punctuation: Scientific units </w:t>
             </w:r>
@@ -4991,7 +5610,21 @@
         <w:rPr>
           <w:rFonts w:ascii="Arial Regular" w:hAnsi="Arial Regular" w:cs="Arial Regular"/>
         </w:rPr>
-        <w:t>The suitcase weighed 45 kgs, making it difficult to lift without assistance.</w:t>
+        <w:t xml:space="preserve">The suitcase weighed 45 </w:t>
+      </w:r>
+      <w:proofErr w:type="spellStart"/>
+      <w:r>
+        <w:rPr>
+          <w:rFonts w:ascii="Arial Regular" w:hAnsi="Arial Regular" w:cs="Arial Regular"/>
+        </w:rPr>
+        <w:t>kgs</w:t>
+      </w:r>
+      <w:proofErr w:type="spellEnd"/>
+      <w:r>
+        <w:rPr>
+          <w:rFonts w:ascii="Arial Regular" w:hAnsi="Arial Regular" w:cs="Arial Regular"/>
+        </w:rPr>
+        <w:t>, making it difficult to lift without assistance.</w:t>
       </w:r>
     </w:p>
     <w:tbl>
@@ -5029,6 +5662,7 @@
               <w:rPr>
                 <w:rFonts w:ascii="Arial Regular" w:eastAsia="Helvetica" w:hAnsi="Arial Regular" w:cs="Arial Regular"/>
               </w:rPr>
+              <w:lastRenderedPageBreak/>
               <w:t>2.9 </w:t>
             </w:r>
           </w:p>
@@ -5048,13 +5682,15 @@
               <w:spacing w:beforeAutospacing="0" w:afterAutospacing="0"/>
               <w:rPr>
                 <w:rFonts w:ascii="Arial Regular" w:hAnsi="Arial Regular" w:cs="Arial Regular"/>
-              </w:rPr>
-            </w:pPr>
-            <w:r>
-              <w:rPr>
-                <w:rFonts w:ascii="Arial Regular" w:eastAsia="Helvetica" w:hAnsi="Arial Regular" w:cs="Arial Regular"/>
-                <w:b/>
-                <w:bCs/>
+                <w:highlight w:val="yellow"/>
+              </w:rPr>
+            </w:pPr>
+            <w:r>
+              <w:rPr>
+                <w:rFonts w:ascii="Arial Regular" w:eastAsia="Helvetica" w:hAnsi="Arial Regular" w:cs="Arial Regular"/>
+                <w:b/>
+                <w:bCs/>
+                <w:highlight w:val="yellow"/>
               </w:rPr>
               <w:t>Punctuation: Scientific units </w:t>
             </w:r>
@@ -5144,13 +5780,15 @@
               <w:spacing w:beforeAutospacing="0" w:afterAutospacing="0"/>
               <w:rPr>
                 <w:rFonts w:ascii="Arial Regular" w:hAnsi="Arial Regular" w:cs="Arial Regular"/>
-              </w:rPr>
-            </w:pPr>
-            <w:r>
-              <w:rPr>
-                <w:rFonts w:ascii="Arial Regular" w:eastAsia="Helvetica" w:hAnsi="Arial Regular" w:cs="Arial Regular"/>
-                <w:b/>
-                <w:bCs/>
+                <w:highlight w:val="yellow"/>
+              </w:rPr>
+            </w:pPr>
+            <w:r>
+              <w:rPr>
+                <w:rFonts w:ascii="Arial Regular" w:eastAsia="Helvetica" w:hAnsi="Arial Regular" w:cs="Arial Regular"/>
+                <w:b/>
+                <w:bCs/>
+                <w:highlight w:val="yellow"/>
               </w:rPr>
               <w:t>Style: Scientific units </w:t>
             </w:r>
@@ -5179,11 +5817,19 @@
           <w:rFonts w:ascii="Arial Regular" w:hAnsi="Arial Regular" w:cs="Arial Regular"/>
         </w:rPr>
       </w:pPr>
-      <w:r>
-        <w:rPr>
-          <w:rFonts w:ascii="Arial Regular" w:hAnsi="Arial Regular" w:cs="Arial Regular"/>
-        </w:rPr>
-        <w:t>hours.</w:t>
+      <w:proofErr w:type="gramStart"/>
+      <w:r>
+        <w:rPr>
+          <w:rFonts w:ascii="Arial Regular" w:hAnsi="Arial Regular" w:cs="Arial Regular"/>
+        </w:rPr>
+        <w:t>hours</w:t>
+      </w:r>
+      <w:proofErr w:type="gramEnd"/>
+      <w:r>
+        <w:rPr>
+          <w:rFonts w:ascii="Arial Regular" w:hAnsi="Arial Regular" w:cs="Arial Regular"/>
+        </w:rPr>
+        <w:t>.</w:t>
       </w:r>
     </w:p>
     <w:p>
@@ -5248,15 +5894,37 @@
               <w:spacing w:beforeAutospacing="0" w:afterAutospacing="0"/>
               <w:rPr>
                 <w:rFonts w:ascii="Arial Regular" w:hAnsi="Arial Regular" w:cs="Arial Regular"/>
-              </w:rPr>
-            </w:pPr>
-            <w:r>
-              <w:rPr>
-                <w:rFonts w:ascii="Arial Regular" w:eastAsia="Helvetica" w:hAnsi="Arial Regular" w:cs="Arial Regular"/>
-                <w:b/>
-                <w:bCs/>
-              </w:rPr>
-              <w:t>Punctuation: Ellipses (maths) </w:t>
+                <w:highlight w:val="cyan"/>
+              </w:rPr>
+            </w:pPr>
+            <w:r>
+              <w:rPr>
+                <w:rFonts w:ascii="Arial Regular" w:eastAsia="Helvetica" w:hAnsi="Arial Regular" w:cs="Arial Regular"/>
+                <w:b/>
+                <w:bCs/>
+                <w:highlight w:val="cyan"/>
+              </w:rPr>
+              <w:t>Punctuation: Ellipses (</w:t>
+            </w:r>
+            <w:proofErr w:type="spellStart"/>
+            <w:r>
+              <w:rPr>
+                <w:rFonts w:ascii="Arial Regular" w:eastAsia="Helvetica" w:hAnsi="Arial Regular" w:cs="Arial Regular"/>
+                <w:b/>
+                <w:bCs/>
+                <w:highlight w:val="cyan"/>
+              </w:rPr>
+              <w:t>maths</w:t>
+            </w:r>
+            <w:proofErr w:type="spellEnd"/>
+            <w:r>
+              <w:rPr>
+                <w:rFonts w:ascii="Arial Regular" w:eastAsia="Helvetica" w:hAnsi="Arial Regular" w:cs="Arial Regular"/>
+                <w:b/>
+                <w:bCs/>
+                <w:highlight w:val="cyan"/>
+              </w:rPr>
+              <w:t>) </w:t>
             </w:r>
           </w:p>
         </w:tc>
@@ -5276,7 +5944,25 @@
           <w:sz w:val="24"/>
           <w:szCs w:val="24"/>
         </w:rPr>
-        <w:t>The sequence of numbers was as follows: 1, 2, 3, .…., 100, showing a simple progression from 1 to 100.</w:t>
+        <w:t>The sequence of numbers was as follows: 1, 2, 3</w:t>
+      </w:r>
+      <w:proofErr w:type="gramStart"/>
+      <w:r>
+        <w:rPr>
+          <w:rFonts w:ascii="Arial Regular" w:eastAsia="SimSun" w:hAnsi="Arial Regular" w:cs="Arial Regular"/>
+          <w:sz w:val="24"/>
+          <w:szCs w:val="24"/>
+        </w:rPr>
+        <w:t>, .</w:t>
+      </w:r>
+      <w:proofErr w:type="gramEnd"/>
+      <w:r>
+        <w:rPr>
+          <w:rFonts w:ascii="Arial Regular" w:eastAsia="SimSun" w:hAnsi="Arial Regular" w:cs="Arial Regular"/>
+          <w:sz w:val="24"/>
+          <w:szCs w:val="24"/>
+        </w:rPr>
+        <w:t>…., 100, showing a simple progression from 1 to 100.</w:t>
       </w:r>
     </w:p>
     <w:p>
@@ -5342,13 +6028,15 @@
               <w:spacing w:beforeAutospacing="0" w:afterAutospacing="0"/>
               <w:rPr>
                 <w:rFonts w:ascii="Arial Regular" w:hAnsi="Arial Regular" w:cs="Arial Regular"/>
-              </w:rPr>
-            </w:pPr>
-            <w:r>
-              <w:rPr>
-                <w:rFonts w:ascii="Arial Regular" w:eastAsia="Helvetica" w:hAnsi="Arial Regular" w:cs="Arial Regular"/>
-                <w:b/>
-                <w:bCs/>
+                <w:highlight w:val="cyan"/>
+              </w:rPr>
+            </w:pPr>
+            <w:r>
+              <w:rPr>
+                <w:rFonts w:ascii="Arial Regular" w:eastAsia="Helvetica" w:hAnsi="Arial Regular" w:cs="Arial Regular"/>
+                <w:b/>
+                <w:bCs/>
+                <w:highlight w:val="cyan"/>
               </w:rPr>
               <w:t>Style: Numbers below 10 </w:t>
             </w:r>
@@ -5454,13 +6142,15 @@
               <w:spacing w:beforeAutospacing="0" w:afterAutospacing="0"/>
               <w:rPr>
                 <w:rFonts w:ascii="Arial Regular" w:hAnsi="Arial Regular" w:cs="Arial Regular"/>
-              </w:rPr>
-            </w:pPr>
-            <w:r>
-              <w:rPr>
-                <w:rFonts w:ascii="Arial Regular" w:eastAsia="Helvetica" w:hAnsi="Arial Regular" w:cs="Arial Regular"/>
-                <w:b/>
-                <w:bCs/>
+                <w:highlight w:val="cyan"/>
+              </w:rPr>
+            </w:pPr>
+            <w:r>
+              <w:rPr>
+                <w:rFonts w:ascii="Arial Regular" w:eastAsia="Helvetica" w:hAnsi="Arial Regular" w:cs="Arial Regular"/>
+                <w:b/>
+                <w:bCs/>
+                <w:highlight w:val="cyan"/>
               </w:rPr>
               <w:t>Style: Numbers 10 and greater </w:t>
             </w:r>
@@ -5536,13 +6226,15 @@
               <w:spacing w:beforeAutospacing="0" w:afterAutospacing="0"/>
               <w:rPr>
                 <w:rFonts w:ascii="Arial Regular" w:hAnsi="Arial Regular" w:cs="Arial Regular"/>
-              </w:rPr>
-            </w:pPr>
-            <w:r>
-              <w:rPr>
-                <w:rFonts w:ascii="Arial Regular" w:eastAsia="Helvetica" w:hAnsi="Arial Regular" w:cs="Arial Regular"/>
-                <w:b/>
-                <w:bCs/>
+                <w:highlight w:val="cyan"/>
+              </w:rPr>
+            </w:pPr>
+            <w:r>
+              <w:rPr>
+                <w:rFonts w:ascii="Arial Regular" w:eastAsia="Helvetica" w:hAnsi="Arial Regular" w:cs="Arial Regular"/>
+                <w:b/>
+                <w:bCs/>
+                <w:highlight w:val="cyan"/>
               </w:rPr>
               <w:t>Style: Number ranges </w:t>
             </w:r>
@@ -5586,6 +6278,49 @@
                 <w:rFonts w:ascii="Arial Regular" w:eastAsia="Helvetica" w:hAnsi="Arial Regular" w:cs="Arial Regular"/>
                 <w:b/>
                 <w:bCs/>
+                <w:highlight w:val="cyan"/>
+              </w:rPr>
+            </w:pPr>
+          </w:p>
+        </w:tc>
+      </w:tr>
+      <w:tr>
+        <w:tc>
+          <w:tcPr>
+            <w:tcW w:w="0" w:type="auto"/>
+            <w:shd w:val="clear" w:color="auto" w:fill="auto"/>
+            <w:tcMar>
+              <w:left w:w="100" w:type="dxa"/>
+              <w:right w:w="100" w:type="dxa"/>
+            </w:tcMar>
+          </w:tcPr>
+          <w:p>
+            <w:pPr>
+              <w:pStyle w:val="NormalWeb"/>
+              <w:spacing w:beforeAutospacing="0" w:afterAutospacing="0"/>
+              <w:rPr>
+                <w:rFonts w:ascii="Arial Regular" w:eastAsia="Helvetica" w:hAnsi="Arial Regular" w:cs="Arial Regular"/>
+              </w:rPr>
+            </w:pPr>
+          </w:p>
+        </w:tc>
+        <w:tc>
+          <w:tcPr>
+            <w:tcW w:w="0" w:type="auto"/>
+            <w:shd w:val="clear" w:color="auto" w:fill="auto"/>
+            <w:tcMar>
+              <w:left w:w="100" w:type="dxa"/>
+              <w:right w:w="100" w:type="dxa"/>
+            </w:tcMar>
+          </w:tcPr>
+          <w:p>
+            <w:pPr>
+              <w:pStyle w:val="NormalWeb"/>
+              <w:spacing w:beforeAutospacing="0" w:afterAutospacing="0"/>
+              <w:rPr>
+                <w:rFonts w:ascii="Arial Regular" w:eastAsia="Helvetica" w:hAnsi="Arial Regular" w:cs="Arial Regular"/>
+                <w:b/>
+                <w:bCs/>
               </w:rPr>
             </w:pPr>
           </w:p>
@@ -5613,11 +6348,19 @@
           <w:rFonts w:ascii="Arial Regular" w:hAnsi="Arial Regular" w:cs="Arial Regular"/>
         </w:rPr>
       </w:pPr>
-      <w:r>
-        <w:rPr>
-          <w:rFonts w:ascii="Arial Regular" w:hAnsi="Arial Regular" w:cs="Arial Regular"/>
-        </w:rPr>
-        <w:t>you want to make.</w:t>
+      <w:proofErr w:type="gramStart"/>
+      <w:r>
+        <w:rPr>
+          <w:rFonts w:ascii="Arial Regular" w:hAnsi="Arial Regular" w:cs="Arial Regular"/>
+        </w:rPr>
+        <w:t>you</w:t>
+      </w:r>
+      <w:proofErr w:type="gramEnd"/>
+      <w:r>
+        <w:rPr>
+          <w:rFonts w:ascii="Arial Regular" w:hAnsi="Arial Regular" w:cs="Arial Regular"/>
+        </w:rPr>
+        <w:t xml:space="preserve"> want to make.</w:t>
       </w:r>
       <w:r>
         <w:rPr>
@@ -5686,13 +6429,15 @@
               <w:spacing w:beforeAutospacing="0" w:afterAutospacing="0"/>
               <w:rPr>
                 <w:rFonts w:ascii="Arial Regular" w:hAnsi="Arial Regular" w:cs="Arial Regular"/>
-              </w:rPr>
-            </w:pPr>
-            <w:r>
-              <w:rPr>
-                <w:rFonts w:ascii="Arial Regular" w:eastAsia="Helvetica" w:hAnsi="Arial Regular" w:cs="Arial Regular"/>
-                <w:b/>
-                <w:bCs/>
+                <w:highlight w:val="cyan"/>
+              </w:rPr>
+            </w:pPr>
+            <w:r>
+              <w:rPr>
+                <w:rFonts w:ascii="Arial Regular" w:eastAsia="Helvetica" w:hAnsi="Arial Regular" w:cs="Arial Regular"/>
+                <w:b/>
+                <w:bCs/>
+                <w:highlight w:val="cyan"/>
               </w:rPr>
               <w:t>Style: Numerical value starting a sentence </w:t>
             </w:r>
@@ -5776,13 +6521,15 @@
               <w:spacing w:beforeAutospacing="0" w:afterAutospacing="0"/>
               <w:rPr>
                 <w:rFonts w:ascii="Arial Regular" w:hAnsi="Arial Regular" w:cs="Arial Regular"/>
-              </w:rPr>
-            </w:pPr>
-            <w:r>
-              <w:rPr>
-                <w:rFonts w:ascii="Arial Regular" w:eastAsia="Helvetica" w:hAnsi="Arial Regular" w:cs="Arial Regular"/>
-                <w:b/>
-                <w:bCs/>
+                <w:highlight w:val="yellow"/>
+              </w:rPr>
+            </w:pPr>
+            <w:r>
+              <w:rPr>
+                <w:rFonts w:ascii="Arial Regular" w:eastAsia="Helvetica" w:hAnsi="Arial Regular" w:cs="Arial Regular"/>
+                <w:b/>
+                <w:bCs/>
+                <w:highlight w:val="yellow"/>
               </w:rPr>
               <w:t>Style: Commas in numerical values </w:t>
             </w:r>
@@ -5801,7 +6548,21 @@
         <w:rPr>
           <w:rFonts w:ascii="Arial Regular" w:hAnsi="Arial Regular" w:cs="Arial Regular"/>
         </w:rPr>
-        <w:t>The charity event raised over $1,000</w:t>
+        <w:t xml:space="preserve">The charity event </w:t>
+      </w:r>
+      <w:proofErr w:type="gramStart"/>
+      <w:r>
+        <w:rPr>
+          <w:rFonts w:ascii="Arial Regular" w:hAnsi="Arial Regular" w:cs="Arial Regular"/>
+        </w:rPr>
+        <w:t>raised</w:t>
+      </w:r>
+      <w:proofErr w:type="gramEnd"/>
+      <w:r>
+        <w:rPr>
+          <w:rFonts w:ascii="Arial Regular" w:hAnsi="Arial Regular" w:cs="Arial Regular"/>
+        </w:rPr>
+        <w:t xml:space="preserve"> over $1,000</w:t>
       </w:r>
       <w:r>
         <w:rPr>
@@ -5885,13 +6646,15 @@
               <w:spacing w:beforeAutospacing="0" w:afterAutospacing="0"/>
               <w:rPr>
                 <w:rFonts w:ascii="Arial Regular" w:hAnsi="Arial Regular" w:cs="Arial Regular"/>
-              </w:rPr>
-            </w:pPr>
-            <w:r>
-              <w:rPr>
-                <w:rFonts w:ascii="Arial Regular" w:eastAsia="Helvetica" w:hAnsi="Arial Regular" w:cs="Arial Regular"/>
-                <w:b/>
-                <w:bCs/>
+                <w:highlight w:val="yellow"/>
+              </w:rPr>
+            </w:pPr>
+            <w:r>
+              <w:rPr>
+                <w:rFonts w:ascii="Arial Regular" w:eastAsia="Helvetica" w:hAnsi="Arial Regular" w:cs="Arial Regular"/>
+                <w:b/>
+                <w:bCs/>
+                <w:highlight w:val="yellow"/>
               </w:rPr>
               <w:t>Style: Thin spaces in numerical values </w:t>
             </w:r>
@@ -5910,7 +6673,6 @@
         <w:rPr>
           <w:rFonts w:ascii="Arial Regular" w:hAnsi="Arial Regular" w:cs="Arial Regular"/>
         </w:rPr>
-        <w:lastRenderedPageBreak/>
         <w:t>The charity event raised over $2 000 for the local animal shelter.</w:t>
       </w:r>
     </w:p>
@@ -5936,11 +6698,19 @@
           <w:rFonts w:ascii="Arial Regular" w:hAnsi="Arial Regular" w:cs="Arial Regular"/>
         </w:rPr>
       </w:pPr>
-      <w:r>
-        <w:rPr>
-          <w:rFonts w:ascii="Arial Regular" w:hAnsi="Arial Regular" w:cs="Arial Regular"/>
-        </w:rPr>
-        <w:t>patience.</w:t>
+      <w:proofErr w:type="gramStart"/>
+      <w:r>
+        <w:rPr>
+          <w:rFonts w:ascii="Arial Regular" w:hAnsi="Arial Regular" w:cs="Arial Regular"/>
+        </w:rPr>
+        <w:t>patience</w:t>
+      </w:r>
+      <w:proofErr w:type="gramEnd"/>
+      <w:r>
+        <w:rPr>
+          <w:rFonts w:ascii="Arial Regular" w:hAnsi="Arial Regular" w:cs="Arial Regular"/>
+        </w:rPr>
+        <w:t>.</w:t>
       </w:r>
     </w:p>
     <w:tbl>
@@ -5997,13 +6767,15 @@
               <w:spacing w:beforeAutospacing="0" w:afterAutospacing="0"/>
               <w:rPr>
                 <w:rFonts w:ascii="Arial Regular" w:hAnsi="Arial Regular" w:cs="Arial Regular"/>
-              </w:rPr>
-            </w:pPr>
-            <w:r>
-              <w:rPr>
-                <w:rFonts w:ascii="Arial Regular" w:eastAsia="Helvetica" w:hAnsi="Arial Regular" w:cs="Arial Regular"/>
-                <w:b/>
-                <w:bCs/>
+                <w:highlight w:val="yellow"/>
+              </w:rPr>
+            </w:pPr>
+            <w:r>
+              <w:rPr>
+                <w:rFonts w:ascii="Arial Regular" w:eastAsia="Helvetica" w:hAnsi="Arial Regular" w:cs="Arial Regular"/>
+                <w:b/>
+                <w:bCs/>
+                <w:highlight w:val="yellow"/>
               </w:rPr>
               <w:t>Style: Thin spaces in numerical values </w:t>
             </w:r>
@@ -6032,11 +6804,19 @@
           <w:rFonts w:ascii="Arial Regular" w:hAnsi="Arial Regular" w:cs="Arial Regular"/>
         </w:rPr>
       </w:pPr>
-      <w:r>
-        <w:rPr>
-          <w:rFonts w:ascii="Arial Regular" w:hAnsi="Arial Regular" w:cs="Arial Regular"/>
-        </w:rPr>
-        <w:t>year.</w:t>
+      <w:proofErr w:type="gramStart"/>
+      <w:r>
+        <w:rPr>
+          <w:rFonts w:ascii="Arial Regular" w:hAnsi="Arial Regular" w:cs="Arial Regular"/>
+        </w:rPr>
+        <w:t>year</w:t>
+      </w:r>
+      <w:proofErr w:type="gramEnd"/>
+      <w:r>
+        <w:rPr>
+          <w:rFonts w:ascii="Arial Regular" w:hAnsi="Arial Regular" w:cs="Arial Regular"/>
+        </w:rPr>
+        <w:t>.</w:t>
       </w:r>
     </w:p>
     <w:p>
@@ -6101,13 +6881,15 @@
               <w:spacing w:beforeAutospacing="0" w:afterAutospacing="0"/>
               <w:rPr>
                 <w:rFonts w:ascii="Arial Regular" w:hAnsi="Arial Regular" w:cs="Arial Regular"/>
-              </w:rPr>
-            </w:pPr>
-            <w:r>
-              <w:rPr>
-                <w:rFonts w:ascii="Arial Regular" w:eastAsia="Helvetica" w:hAnsi="Arial Regular" w:cs="Arial Regular"/>
-                <w:b/>
-                <w:bCs/>
+                <w:highlight w:val="yellow"/>
+              </w:rPr>
+            </w:pPr>
+            <w:r>
+              <w:rPr>
+                <w:rFonts w:ascii="Arial Regular" w:eastAsia="Helvetica" w:hAnsi="Arial Regular" w:cs="Arial Regular"/>
+                <w:b/>
+                <w:bCs/>
+                <w:highlight w:val="yellow"/>
               </w:rPr>
               <w:t>Style: Decimal points </w:t>
             </w:r>
@@ -6205,11 +6987,19 @@
           <w:rFonts w:ascii="Arial Regular" w:hAnsi="Arial Regular" w:cs="Arial Regular"/>
         </w:rPr>
       </w:pPr>
-      <w:r>
-        <w:rPr>
-          <w:rFonts w:ascii="Arial Regular" w:hAnsi="Arial Regular" w:cs="Arial Regular"/>
-        </w:rPr>
-        <w:t>accordingly.</w:t>
+      <w:proofErr w:type="gramStart"/>
+      <w:r>
+        <w:rPr>
+          <w:rFonts w:ascii="Arial Regular" w:hAnsi="Arial Regular" w:cs="Arial Regular"/>
+        </w:rPr>
+        <w:t>accordingly</w:t>
+      </w:r>
+      <w:proofErr w:type="gramEnd"/>
+      <w:r>
+        <w:rPr>
+          <w:rFonts w:ascii="Arial Regular" w:hAnsi="Arial Regular" w:cs="Arial Regular"/>
+        </w:rPr>
+        <w:t>.</w:t>
       </w:r>
     </w:p>
     <w:p>
@@ -6274,13 +7064,15 @@
               <w:spacing w:beforeAutospacing="0" w:afterAutospacing="0"/>
               <w:rPr>
                 <w:rFonts w:ascii="Arial Regular" w:hAnsi="Arial Regular" w:cs="Arial Regular"/>
-              </w:rPr>
-            </w:pPr>
-            <w:r>
-              <w:rPr>
-                <w:rFonts w:ascii="Arial Regular" w:eastAsia="Helvetica" w:hAnsi="Arial Regular" w:cs="Arial Regular"/>
-                <w:b/>
-                <w:bCs/>
+                <w:highlight w:val="yellow"/>
+              </w:rPr>
+            </w:pPr>
+            <w:r>
+              <w:rPr>
+                <w:rFonts w:ascii="Arial Regular" w:eastAsia="Helvetica" w:hAnsi="Arial Regular" w:cs="Arial Regular"/>
+                <w:b/>
+                <w:bCs/>
+                <w:highlight w:val="yellow"/>
               </w:rPr>
               <w:t>Style: Zero before decimal point </w:t>
             </w:r>
@@ -6364,13 +7156,15 @@
               <w:spacing w:beforeAutospacing="0" w:afterAutospacing="0"/>
               <w:rPr>
                 <w:rFonts w:ascii="Arial Regular" w:hAnsi="Arial Regular" w:cs="Arial Regular"/>
-              </w:rPr>
-            </w:pPr>
-            <w:r>
-              <w:rPr>
-                <w:rFonts w:ascii="Arial Regular" w:eastAsia="Helvetica" w:hAnsi="Arial Regular" w:cs="Arial Regular"/>
-                <w:b/>
-                <w:bCs/>
+                <w:highlight w:val="yellow"/>
+              </w:rPr>
+            </w:pPr>
+            <w:r>
+              <w:rPr>
+                <w:rFonts w:ascii="Arial Regular" w:eastAsia="Helvetica" w:hAnsi="Arial Regular" w:cs="Arial Regular"/>
+                <w:b/>
+                <w:bCs/>
+                <w:highlight w:val="yellow"/>
               </w:rPr>
               <w:t>Style: No omission of digits in ranges </w:t>
             </w:r>
@@ -6419,6 +7213,7 @@
         <w:rPr>
           <w:rFonts w:ascii="Arial Regular" w:hAnsi="Arial Regular" w:cs="Arial Regular"/>
         </w:rPr>
+        <w:lastRenderedPageBreak/>
         <w:t>The economic growth during the period of 1971–74 helped transform the country into a global manufacturing powerhouse.</w:t>
       </w:r>
     </w:p>
@@ -6484,13 +7279,15 @@
               <w:spacing w:beforeAutospacing="0" w:afterAutospacing="0"/>
               <w:rPr>
                 <w:rFonts w:ascii="Arial Regular" w:hAnsi="Arial Regular" w:cs="Arial Regular"/>
-              </w:rPr>
-            </w:pPr>
-            <w:r>
-              <w:rPr>
-                <w:rFonts w:ascii="Arial Regular" w:eastAsia="Helvetica" w:hAnsi="Arial Regular" w:cs="Arial Regular"/>
-                <w:b/>
-                <w:bCs/>
+                <w:highlight w:val="yellow"/>
+              </w:rPr>
+            </w:pPr>
+            <w:r>
+              <w:rPr>
+                <w:rFonts w:ascii="Arial Regular" w:eastAsia="Helvetica" w:hAnsi="Arial Regular" w:cs="Arial Regular"/>
+                <w:b/>
+                <w:bCs/>
+                <w:highlight w:val="yellow"/>
               </w:rPr>
               <w:t>Style: Repetition of units in ranges </w:t>
             </w:r>
@@ -6509,7 +7306,29 @@
         <w:rPr>
           <w:rFonts w:ascii="Arial Regular" w:hAnsi="Arial Regular" w:cs="Arial Regular"/>
         </w:rPr>
-        <w:t>The plant requires 30%–40% sunlight for optimal growth, with its roots needing to be buried 10cm–15cm deep in the soil.</w:t>
+        <w:t xml:space="preserve">The plant requires 30%–40% sunlight for optimal growth, with its roots needing to be </w:t>
+      </w:r>
+    </w:p>
+    <w:p>
+      <w:pPr>
+        <w:pStyle w:val="NormalWeb"/>
+        <w:rPr>
+          <w:rFonts w:ascii="Arial Regular" w:hAnsi="Arial Regular" w:cs="Arial Regular"/>
+        </w:rPr>
+      </w:pPr>
+      <w:proofErr w:type="gramStart"/>
+      <w:r>
+        <w:rPr>
+          <w:rFonts w:ascii="Arial Regular" w:hAnsi="Arial Regular" w:cs="Arial Regular"/>
+        </w:rPr>
+        <w:t>buried</w:t>
+      </w:r>
+      <w:proofErr w:type="gramEnd"/>
+      <w:r>
+        <w:rPr>
+          <w:rFonts w:ascii="Arial Regular" w:hAnsi="Arial Regular" w:cs="Arial Regular"/>
+        </w:rPr>
+        <w:t xml:space="preserve"> 10cm–15cm deep in the soil.</w:t>
       </w:r>
     </w:p>
     <w:p>
@@ -6555,7 +7374,6 @@
               <w:rPr>
                 <w:rFonts w:ascii="Arial Regular" w:eastAsia="Helvetica" w:hAnsi="Arial Regular" w:cs="Arial Regular"/>
               </w:rPr>
-              <w:lastRenderedPageBreak/>
               <w:t>2.28 </w:t>
             </w:r>
           </w:p>
@@ -6575,13 +7393,15 @@
               <w:spacing w:beforeAutospacing="0" w:afterAutospacing="0"/>
               <w:rPr>
                 <w:rFonts w:ascii="Arial Regular" w:hAnsi="Arial Regular" w:cs="Arial Regular"/>
-              </w:rPr>
-            </w:pPr>
-            <w:r>
-              <w:rPr>
-                <w:rFonts w:ascii="Arial Regular" w:eastAsia="Helvetica" w:hAnsi="Arial Regular" w:cs="Arial Regular"/>
-                <w:b/>
-                <w:bCs/>
+                <w:highlight w:val="cyan"/>
+              </w:rPr>
+            </w:pPr>
+            <w:r>
+              <w:rPr>
+                <w:rFonts w:ascii="Arial Regular" w:eastAsia="Helvetica" w:hAnsi="Arial Regular" w:cs="Arial Regular"/>
+                <w:b/>
+                <w:bCs/>
+                <w:highlight w:val="cyan"/>
               </w:rPr>
               <w:t>Style: Ordinal numbers </w:t>
             </w:r>
@@ -6790,7 +7610,25 @@
           <w:sz w:val="24"/>
           <w:szCs w:val="24"/>
         </w:rPr>
-        <w:t>The Twenty first century has seen many technological advancements.</w:t>
+        <w:t xml:space="preserve">The Twenty first century has seen </w:t>
+      </w:r>
+      <w:proofErr w:type="gramStart"/>
+      <w:r>
+        <w:rPr>
+          <w:rFonts w:ascii="Arial Regular" w:eastAsia="SimSun" w:hAnsi="Arial Regular" w:cs="Arial Regular"/>
+          <w:sz w:val="24"/>
+          <w:szCs w:val="24"/>
+        </w:rPr>
+        <w:t>many technological advancements</w:t>
+      </w:r>
+      <w:proofErr w:type="gramEnd"/>
+      <w:r>
+        <w:rPr>
+          <w:rFonts w:ascii="Arial Regular" w:eastAsia="SimSun" w:hAnsi="Arial Regular" w:cs="Arial Regular"/>
+          <w:sz w:val="24"/>
+          <w:szCs w:val="24"/>
+        </w:rPr>
+        <w:t>.</w:t>
       </w:r>
     </w:p>
     <w:p>
@@ -6913,6 +7751,7 @@
         </w:rPr>
         <w:t xml:space="preserve">The </w:t>
       </w:r>
+      <w:proofErr w:type="spellStart"/>
       <w:r>
         <w:rPr>
           <w:rStyle w:val="Emphasis"/>
@@ -6930,7 +7769,16 @@
           <w:sz w:val="24"/>
           <w:szCs w:val="24"/>
         </w:rPr>
-        <w:t>chapter is the most important.</w:t>
+        <w:t>chapter</w:t>
+      </w:r>
+      <w:proofErr w:type="spellEnd"/>
+      <w:r>
+        <w:rPr>
+          <w:rFonts w:ascii="Arial Regular" w:hAnsi="Arial Regular" w:cs="Arial Regular"/>
+          <w:sz w:val="24"/>
+          <w:szCs w:val="24"/>
+        </w:rPr>
+        <w:t xml:space="preserve"> is the most important.</w:t>
       </w:r>
       <w:r>
         <w:rPr>
@@ -6948,6 +7796,7 @@
         </w:rPr>
         <w:t xml:space="preserve">She placed </w:t>
       </w:r>
+      <w:proofErr w:type="spellStart"/>
       <w:r>
         <w:rPr>
           <w:rStyle w:val="Emphasis"/>
@@ -6965,7 +7814,16 @@
           <w:sz w:val="24"/>
           <w:szCs w:val="24"/>
         </w:rPr>
-        <w:t>in the competition</w:t>
+        <w:t>in</w:t>
+      </w:r>
+      <w:proofErr w:type="spellEnd"/>
+      <w:r>
+        <w:rPr>
+          <w:rFonts w:ascii="Arial Regular" w:hAnsi="Arial Regular" w:cs="Arial Regular"/>
+          <w:sz w:val="24"/>
+          <w:szCs w:val="24"/>
+        </w:rPr>
+        <w:t xml:space="preserve"> the competition</w:t>
       </w:r>
     </w:p>
     <w:p>
@@ -7040,13 +7898,15 @@
               <w:spacing w:beforeAutospacing="0" w:afterAutospacing="0"/>
               <w:rPr>
                 <w:rFonts w:ascii="Arial Regular" w:hAnsi="Arial Regular" w:cs="Arial Regular"/>
-              </w:rPr>
-            </w:pPr>
-            <w:r>
-              <w:rPr>
-                <w:rFonts w:ascii="Arial Regular" w:eastAsia="Helvetica" w:hAnsi="Arial Regular" w:cs="Arial Regular"/>
-                <w:b/>
-                <w:bCs/>
+                <w:highlight w:val="yellow"/>
+              </w:rPr>
+            </w:pPr>
+            <w:r>
+              <w:rPr>
+                <w:rFonts w:ascii="Arial Regular" w:eastAsia="Helvetica" w:hAnsi="Arial Regular" w:cs="Arial Regular"/>
+                <w:b/>
+                <w:bCs/>
+                <w:highlight w:val="yellow"/>
               </w:rPr>
               <w:t>Style: Ratios </w:t>
             </w:r>
@@ -7075,11 +7935,19 @@
           <w:rFonts w:ascii="Arial Regular" w:hAnsi="Arial Regular" w:cs="Arial Regular"/>
         </w:rPr>
       </w:pPr>
-      <w:r>
-        <w:rPr>
-          <w:rFonts w:ascii="Arial Regular" w:hAnsi="Arial Regular" w:cs="Arial Regular"/>
-        </w:rPr>
-        <w:t>give more attention to each student.</w:t>
+      <w:proofErr w:type="gramStart"/>
+      <w:r>
+        <w:rPr>
+          <w:rFonts w:ascii="Arial Regular" w:hAnsi="Arial Regular" w:cs="Arial Regular"/>
+        </w:rPr>
+        <w:t>give</w:t>
+      </w:r>
+      <w:proofErr w:type="gramEnd"/>
+      <w:r>
+        <w:rPr>
+          <w:rFonts w:ascii="Arial Regular" w:hAnsi="Arial Regular" w:cs="Arial Regular"/>
+        </w:rPr>
+        <w:t xml:space="preserve"> more attention to each student.</w:t>
       </w:r>
     </w:p>
     <w:p>
@@ -7160,13 +8028,15 @@
               <w:spacing w:beforeAutospacing="0" w:afterAutospacing="0"/>
               <w:rPr>
                 <w:rFonts w:ascii="Arial Regular" w:hAnsi="Arial Regular" w:cs="Arial Regular"/>
-              </w:rPr>
-            </w:pPr>
-            <w:r>
-              <w:rPr>
-                <w:rFonts w:ascii="Arial Regular" w:eastAsia="Helvetica" w:hAnsi="Arial Regular" w:cs="Arial Regular"/>
-                <w:b/>
-                <w:bCs/>
+                <w:highlight w:val="yellow"/>
+              </w:rPr>
+            </w:pPr>
+            <w:r>
+              <w:rPr>
+                <w:rFonts w:ascii="Arial Regular" w:eastAsia="Helvetica" w:hAnsi="Arial Regular" w:cs="Arial Regular"/>
+                <w:b/>
+                <w:bCs/>
+                <w:highlight w:val="yellow"/>
               </w:rPr>
               <w:t>Style: Abbreviation of currencies </w:t>
             </w:r>
@@ -7280,8 +8150,18 @@
           <w:sz w:val="24"/>
           <w:szCs w:val="24"/>
         </w:rPr>
-        <w:t>The concert tickets were priced at 75 euros</w:t>
-      </w:r>
+        <w:t xml:space="preserve">The concert tickets were priced at 75 </w:t>
+      </w:r>
+      <w:proofErr w:type="spellStart"/>
+      <w:r>
+        <w:rPr>
+          <w:rFonts w:ascii="Arial Regular" w:hAnsi="Arial Regular" w:cs="Arial Regular"/>
+          <w:sz w:val="24"/>
+          <w:szCs w:val="24"/>
+        </w:rPr>
+        <w:t>euros</w:t>
+      </w:r>
+      <w:proofErr w:type="spellEnd"/>
       <w:r>
         <w:rPr>
           <w:rFonts w:ascii="Arial Regular" w:hAnsi="Arial Regular" w:cs="Arial Regular"/>

</xml_diff>